<commit_message>
clarifying insights and adding notes across 7.4
</commit_message>
<xml_diff>
--- a/docx/frontmatter.docx
+++ b/docx/frontmatter.docx
@@ -1480,7 +1480,7 @@
           <w:bCs/>
           <w:b/>
         </w:rPr>
-        <w:t xml:space="preserve">Life Information Makes Data Relatable</w:t>
+        <w:t xml:space="preserve">Insight 1: Life Information Makes Data Relatable</w:t>
       </w:r>
       <w:r>
         <w:t xml:space="preserve"> </w:t>
@@ -1502,7 +1502,7 @@
           <w:bCs/>
           <w:b/>
         </w:rPr>
-        <w:t xml:space="preserve">Ecosystem Information Is an Antidote to Digital Life Complexity</w:t>
+        <w:t xml:space="preserve">Insight 2: Ecosystem Information Is an Antidote to Digital Life Complexity</w:t>
       </w:r>
       <w:r>
         <w:t xml:space="preserve"> </w:t>
@@ -1524,7 +1524,7 @@
           <w:bCs/>
           <w:b/>
         </w:rPr>
-        <w:t xml:space="preserve">Data Needs to be United and Unified</w:t>
+        <w:t xml:space="preserve">Insight 3: Data Needs to be United and Unified</w:t>
       </w:r>
       <w:r>
         <w:t xml:space="preserve"> </w:t>
@@ -1546,7 +1546,7 @@
           <w:bCs/>
           <w:b/>
         </w:rPr>
-        <w:t xml:space="preserve">Data Must Be Transformed into a Versatile Material</w:t>
+        <w:t xml:space="preserve">Insight 4: Data Must Be Transformed into a Versatile Material</w:t>
       </w:r>
       <w:r>
         <w:t xml:space="preserve"> </w:t>
@@ -1568,7 +1568,7 @@
           <w:bCs/>
           <w:b/>
         </w:rPr>
-        <w:t xml:space="preserve">We Must Know Data’s Provenance</w:t>
+        <w:t xml:space="preserve">Insight 5: We Must Know Data’s Provenance</w:t>
       </w:r>
       <w:r>
         <w:t xml:space="preserve"> </w:t>
@@ -1590,13 +1590,13 @@
           <w:bCs/>
           <w:b/>
         </w:rPr>
-        <w:t xml:space="preserve">HDR Systems Must Offer New Life Capabilities and Pain Relief</w:t>
-      </w:r>
-      <w:r>
-        <w:t xml:space="preserve"> </w:t>
-      </w:r>
-      <w:r>
-        <w:t xml:space="preserve">- [ADD SECTIONREF]</w:t>
+        <w:t xml:space="preserve">Insight 6: The Four Levers of Infrastructural Power</w:t>
+      </w:r>
+      <w:r>
+        <w:t xml:space="preserve"> </w:t>
+      </w:r>
+      <w:r>
+        <w:t xml:space="preserve">- [ADD REF]</w:t>
       </w:r>
     </w:p>
     <w:p>
@@ -1612,13 +1612,13 @@
           <w:bCs/>
           <w:b/>
         </w:rPr>
-        <w:t xml:space="preserve">We Need to Teach Computers to Understand Human Information</w:t>
-      </w:r>
-      <w:r>
-        <w:t xml:space="preserve"> </w:t>
-      </w:r>
-      <w:r>
-        <w:t xml:space="preserve">- [ADD SECTIONREF]</w:t>
+        <w:t xml:space="preserve">Insight 7: Human-centred Information Systems Must Serve Human Values, Relieve Pain and Deliver New Life Capabilities</w:t>
+      </w:r>
+      <w:r>
+        <w:t xml:space="preserve"> </w:t>
+      </w:r>
+      <w:r>
+        <w:t xml:space="preserve">- [ADD REF]</w:t>
       </w:r>
     </w:p>
     <w:p>
@@ -1634,7 +1634,7 @@
           <w:bCs/>
           <w:b/>
         </w:rPr>
-        <w:t xml:space="preserve">The Four Levers of Infrastructural Power</w:t>
+        <w:t xml:space="preserve">Insight 8: We Need to Teach Computers To Understand Human Information</w:t>
       </w:r>
       <w:r>
         <w:t xml:space="preserve"> </w:t>
@@ -2981,6 +2981,28 @@
           <w:b/>
         </w:rPr>
         <w:t xml:space="preserve">Support Worker</w:t>
+      </w:r>
+      <w:r>
+        <w:t xml:space="preserve"> </w:t>
+      </w:r>
+      <w:r>
+        <w:t xml:space="preserve">-</w:t>
+      </w:r>
+    </w:p>
+    <w:p>
+      <w:pPr>
+        <w:numPr>
+          <w:ilvl w:val="0"/>
+          <w:numId w:val="1008"/>
+        </w:numPr>
+        <w:pStyle w:val="Compact"/>
+      </w:pPr>
+      <w:r>
+        <w:rPr>
+          <w:bCs/>
+          <w:b/>
+        </w:rPr>
+        <w:t xml:space="preserve">Life Sketching</w:t>
       </w:r>
       <w:r>
         <w:t xml:space="preserve"> </w:t>

</xml_diff>

<commit_message>
finish approach 1 in c7
</commit_message>
<xml_diff>
--- a/docx/frontmatter.docx
+++ b/docx/frontmatter.docx
@@ -1546,7 +1546,7 @@
           <w:bCs/>
           <w:b/>
         </w:rPr>
-        <w:t xml:space="preserve">Insight 4: Data Must Be Transformed into a Versatile Material</w:t>
+        <w:t xml:space="preserve">Insight 4: Data Must Be Transformed into a Versatile Material.</w:t>
       </w:r>
       <w:r>
         <w:t xml:space="preserve"> </w:t>
@@ -1568,7 +1568,7 @@
           <w:bCs/>
           <w:b/>
         </w:rPr>
-        <w:t xml:space="preserve">Insight 5: We Must Know Data’s Provenance</w:t>
+        <w:t xml:space="preserve">Insight 5: We Must Know Data’s Provenance.</w:t>
       </w:r>
       <w:r>
         <w:t xml:space="preserve"> </w:t>
@@ -1590,7 +1590,7 @@
           <w:bCs/>
           <w:b/>
         </w:rPr>
-        <w:t xml:space="preserve">Insight 6: The Four Levers of Infrastructural Power</w:t>
+        <w:t xml:space="preserve">Insight 6: Data Holders use Four Levers of Infrastructural Power.</w:t>
       </w:r>
       <w:r>
         <w:t xml:space="preserve"> </w:t>
@@ -1612,7 +1612,7 @@
           <w:bCs/>
           <w:b/>
         </w:rPr>
-        <w:t xml:space="preserve">Insight 7: Human-centred Information Systems Must Serve Human Values, Relieve Pain and Deliver New Life Capabilities</w:t>
+        <w:t xml:space="preserve">Insight 7: Human-centred Information Systems Must Serve Human Values, Relieve Pain and Deliver New Life Capabilities.</w:t>
       </w:r>
       <w:r>
         <w:t xml:space="preserve"> </w:t>
@@ -1634,7 +1634,153 @@
           <w:bCs/>
           <w:b/>
         </w:rPr>
-        <w:t xml:space="preserve">Insight 8: We Need to Teach Computers To Understand Human Information</w:t>
+        <w:t xml:space="preserve">Insight 8: We Need to Teach Computers To Understand Human Information.</w:t>
+      </w:r>
+      <w:r>
+        <w:t xml:space="preserve"> </w:t>
+      </w:r>
+      <w:r>
+        <w:t xml:space="preserve">- [ADD REF]</w:t>
+      </w:r>
+    </w:p>
+    <w:p>
+      <w:pPr>
+        <w:numPr>
+          <w:ilvl w:val="0"/>
+          <w:numId w:val="1006"/>
+        </w:numPr>
+        <w:pStyle w:val="Compact"/>
+      </w:pPr>
+      <w:r>
+        <w:rPr>
+          <w:bCs/>
+          <w:b/>
+        </w:rPr>
+        <w:t xml:space="preserve">Insight 9: Individual GDPR requests can compel companies to change data practices.</w:t>
+      </w:r>
+      <w:r>
+        <w:t xml:space="preserve"> </w:t>
+      </w:r>
+      <w:r>
+        <w:t xml:space="preserve">- [ADD REF]</w:t>
+      </w:r>
+    </w:p>
+    <w:p>
+      <w:pPr>
+        <w:numPr>
+          <w:ilvl w:val="0"/>
+          <w:numId w:val="1006"/>
+        </w:numPr>
+        <w:pStyle w:val="Compact"/>
+      </w:pPr>
+      <w:r>
+        <w:rPr>
+          <w:bCs/>
+          <w:b/>
+        </w:rPr>
+        <w:t xml:space="preserve">Insight 10: Collectives can compare and unify their data and use it to demand change.</w:t>
+      </w:r>
+      <w:r>
+        <w:t xml:space="preserve"> </w:t>
+      </w:r>
+      <w:r>
+        <w:t xml:space="preserve">- [ADD REF]</w:t>
+      </w:r>
+    </w:p>
+    <w:p>
+      <w:pPr>
+        <w:numPr>
+          <w:ilvl w:val="0"/>
+          <w:numId w:val="1006"/>
+        </w:numPr>
+        <w:pStyle w:val="Compact"/>
+      </w:pPr>
+      <w:r>
+        <w:rPr>
+          <w:bCs/>
+          <w:b/>
+        </w:rPr>
+        <w:t xml:space="preserve">Insight 11: Automating the identification of Entities can enhance machine understanding and unburden information management system users.</w:t>
+      </w:r>
+    </w:p>
+    <w:p>
+      <w:pPr>
+        <w:numPr>
+          <w:ilvl w:val="0"/>
+          <w:numId w:val="1006"/>
+        </w:numPr>
+        <w:pStyle w:val="Compact"/>
+      </w:pPr>
+      <w:r>
+        <w:rPr>
+          <w:bCs/>
+          <w:b/>
+        </w:rPr>
+        <w:t xml:space="preserve">Insight 12: The</w:t>
+      </w:r>
+      <w:r>
+        <w:rPr>
+          <w:bCs/>
+          <w:b/>
+        </w:rPr>
+        <w:t xml:space="preserve"> </w:t>
+      </w:r>
+      <w:r>
+        <w:rPr>
+          <w:bCs/>
+          <w:b/>
+        </w:rPr>
+        <w:t xml:space="preserve">‘</w:t>
+      </w:r>
+      <w:r>
+        <w:rPr>
+          <w:bCs/>
+          <w:b/>
+        </w:rPr>
+        <w:t xml:space="preserve">Seams</w:t>
+      </w:r>
+      <w:r>
+        <w:rPr>
+          <w:bCs/>
+          <w:b/>
+        </w:rPr>
+        <w:t xml:space="preserve">’</w:t>
+      </w:r>
+      <w:r>
+        <w:rPr>
+          <w:bCs/>
+          <w:b/>
+        </w:rPr>
+        <w:t xml:space="preserve"> </w:t>
+      </w:r>
+      <w:r>
+        <w:rPr>
+          <w:bCs/>
+          <w:b/>
+        </w:rPr>
+        <w:t xml:space="preserve">of Digital Services need to be identified, exploited and protected.</w:t>
+      </w:r>
+      <w:r>
+        <w:t xml:space="preserve"> </w:t>
+      </w:r>
+      <w:r>
+        <w:t xml:space="preserve">- [ADD REF]</w:t>
+      </w:r>
+    </w:p>
+    <w:p>
+      <w:pPr>
+        <w:numPr>
+          <w:ilvl w:val="0"/>
+          <w:numId w:val="1006"/>
+        </w:numPr>
+        <w:pStyle w:val="Compact"/>
+      </w:pPr>
+      <w:r>
+        <w:rPr>
+          <w:bCs/>
+          <w:b/>
+        </w:rPr>
+        <w:t xml:space="preserve">Insight 13: It is possible to demonstrate business benefits of Transparency and Human-centricity.</w:t>
       </w:r>
       <w:r>
         <w:t xml:space="preserve"> </w:t>
@@ -2219,6 +2365,28 @@
           <w:bCs/>
           <w:b/>
         </w:rPr>
+        <w:t xml:space="preserve">civic hacking</w:t>
+      </w:r>
+      <w:r>
+        <w:t xml:space="preserve"> </w:t>
+      </w:r>
+      <w:r>
+        <w:t xml:space="preserve">-</w:t>
+      </w:r>
+    </w:p>
+    <w:p>
+      <w:pPr>
+        <w:numPr>
+          <w:ilvl w:val="0"/>
+          <w:numId w:val="1008"/>
+        </w:numPr>
+        <w:pStyle w:val="Compact"/>
+      </w:pPr>
+      <w:r>
+        <w:rPr>
+          <w:bCs/>
+          <w:b/>
+        </w:rPr>
         <w:t xml:space="preserve">VRM - Vendor Relationship Management</w:t>
       </w:r>
       <w:r>
@@ -2571,7 +2739,7 @@
           <w:bCs/>
           <w:b/>
         </w:rPr>
-        <w:t xml:space="preserve">The Four Levers of Infrastructural Power</w:t>
+        <w:t xml:space="preserve">Infrastructural Power, and its Four Levers</w:t>
       </w:r>
       <w:r>
         <w:t xml:space="preserve"> </w:t>

</xml_diff>

<commit_message>
disable epub for now. update website
</commit_message>
<xml_diff>
--- a/docx/frontmatter.docx
+++ b/docx/frontmatter.docx
@@ -862,6 +862,28 @@
           <w:bCs/>
           <w:b/>
         </w:rPr>
+        <w:t xml:space="preserve">Personal Data Diaspora, the</w:t>
+      </w:r>
+      <w:r>
+        <w:t xml:space="preserve"> </w:t>
+      </w:r>
+      <w:r>
+        <w:t xml:space="preserve">- [ADD SECTIONREF]</w:t>
+      </w:r>
+    </w:p>
+    <w:p>
+      <w:pPr>
+        <w:numPr>
+          <w:ilvl w:val="0"/>
+          <w:numId w:val="1003"/>
+        </w:numPr>
+        <w:pStyle w:val="Compact"/>
+      </w:pPr>
+      <w:r>
+        <w:rPr>
+          <w:bCs/>
+          <w:b/>
+        </w:rPr>
         <w:t xml:space="preserve">Personal Data Ecosystem Control</w:t>
       </w:r>
       <w:r>
@@ -2121,7 +2143,7 @@
           <w:bCs/>
           <w:b/>
         </w:rPr>
-        <w:t xml:space="preserve">: Automating the identification of Entities can enhance machine understanding and unburden information management system users.</w:t>
+        <w:t xml:space="preserve">: Automating the Identification of Entities can enhance Machine Understanding and Unburden Life Interface Users.</w:t>
       </w:r>
     </w:p>
     <w:p>
@@ -3160,6 +3182,28 @@
           <w:bCs/>
           <w:b/>
         </w:rPr>
+        <w:t xml:space="preserve">Data, Trapped</w:t>
+      </w:r>
+      <w:r>
+        <w:t xml:space="preserve"> </w:t>
+      </w:r>
+      <w:r>
+        <w:t xml:space="preserve">-</w:t>
+      </w:r>
+    </w:p>
+    <w:p>
+      <w:pPr>
+        <w:numPr>
+          <w:ilvl w:val="0"/>
+          <w:numId w:val="1008"/>
+        </w:numPr>
+        <w:pStyle w:val="Compact"/>
+      </w:pPr>
+      <w:r>
+        <w:rPr>
+          <w:bCs/>
+          <w:b/>
+        </w:rPr>
         <w:t xml:space="preserve">DERC</w:t>
       </w:r>
       <w:r>
@@ -3446,7 +3490,29 @@
           <w:bCs/>
           <w:b/>
         </w:rPr>
-        <w:t xml:space="preserve">Experience-centred Design</w:t>
+        <w:t xml:space="preserve">Entities</w:t>
+      </w:r>
+      <w:r>
+        <w:t xml:space="preserve"> </w:t>
+      </w:r>
+      <w:r>
+        <w:t xml:space="preserve">-</w:t>
+      </w:r>
+    </w:p>
+    <w:p>
+      <w:pPr>
+        <w:numPr>
+          <w:ilvl w:val="0"/>
+          <w:numId w:val="1008"/>
+        </w:numPr>
+        <w:pStyle w:val="Compact"/>
+      </w:pPr>
+      <w:r>
+        <w:rPr>
+          <w:bCs/>
+          <w:b/>
+        </w:rPr>
+        <w:t xml:space="preserve">Entity Extraction</w:t>
       </w:r>
       <w:r>
         <w:t xml:space="preserve"> </w:t>
@@ -3553,6 +3619,28 @@
           <w:bCs/>
           <w:b/>
         </w:rPr>
+        <w:t xml:space="preserve">HCI - Human Computer Interaction</w:t>
+      </w:r>
+      <w:r>
+        <w:t xml:space="preserve"> </w:t>
+      </w:r>
+      <w:r>
+        <w:t xml:space="preserve">-</w:t>
+      </w:r>
+    </w:p>
+    <w:p>
+      <w:pPr>
+        <w:numPr>
+          <w:ilvl w:val="0"/>
+          <w:numId w:val="1008"/>
+        </w:numPr>
+        <w:pStyle w:val="Compact"/>
+      </w:pPr>
+      <w:r>
+        <w:rPr>
+          <w:bCs/>
+          <w:b/>
+        </w:rPr>
         <w:t xml:space="preserve">HDI - Human Data Interaction</w:t>
       </w:r>
       <w:r>
@@ -3801,6 +3889,607 @@
         <w:t xml:space="preserve"> </w:t>
       </w:r>
       <w:r>
+        <w:t xml:space="preserve">- see Self Informatics</w:t>
+      </w:r>
+    </w:p>
+    <w:p>
+      <w:pPr>
+        <w:numPr>
+          <w:ilvl w:val="0"/>
+          <w:numId w:val="1008"/>
+        </w:numPr>
+        <w:pStyle w:val="Compact"/>
+      </w:pPr>
+      <w:r>
+        <w:rPr>
+          <w:bCs/>
+          <w:b/>
+        </w:rPr>
+        <w:t xml:space="preserve">Keeping</w:t>
+      </w:r>
+      <w:r>
+        <w:t xml:space="preserve"> </w:t>
+      </w:r>
+      <w:r>
+        <w:t xml:space="preserve">-</w:t>
+      </w:r>
+    </w:p>
+    <w:p>
+      <w:pPr>
+        <w:numPr>
+          <w:ilvl w:val="0"/>
+          <w:numId w:val="1008"/>
+        </w:numPr>
+        <w:pStyle w:val="Compact"/>
+      </w:pPr>
+      <w:r>
+        <w:rPr>
+          <w:bCs/>
+          <w:b/>
+        </w:rPr>
+        <w:t xml:space="preserve">Legibility</w:t>
+      </w:r>
+      <w:r>
+        <w:t xml:space="preserve"> </w:t>
+      </w:r>
+      <w:r>
+        <w:t xml:space="preserve">-</w:t>
+      </w:r>
+    </w:p>
+    <w:p>
+      <w:pPr>
+        <w:numPr>
+          <w:ilvl w:val="0"/>
+          <w:numId w:val="1008"/>
+        </w:numPr>
+        <w:pStyle w:val="Compact"/>
+      </w:pPr>
+      <w:r>
+        <w:rPr>
+          <w:bCs/>
+          <w:b/>
+        </w:rPr>
+        <w:t xml:space="preserve">Lifelogging</w:t>
+      </w:r>
+      <w:r>
+        <w:t xml:space="preserve"> </w:t>
+      </w:r>
+      <w:r>
+        <w:t xml:space="preserve">-</w:t>
+      </w:r>
+    </w:p>
+    <w:p>
+      <w:pPr>
+        <w:numPr>
+          <w:ilvl w:val="0"/>
+          <w:numId w:val="1008"/>
+        </w:numPr>
+        <w:pStyle w:val="Compact"/>
+      </w:pPr>
+      <w:r>
+        <w:rPr>
+          <w:bCs/>
+          <w:b/>
+        </w:rPr>
+        <w:t xml:space="preserve">Lifestreams</w:t>
+      </w:r>
+      <w:r>
+        <w:t xml:space="preserve"> </w:t>
+      </w:r>
+      <w:r>
+        <w:t xml:space="preserve">-</w:t>
+      </w:r>
+    </w:p>
+    <w:p>
+      <w:pPr>
+        <w:numPr>
+          <w:ilvl w:val="0"/>
+          <w:numId w:val="1008"/>
+        </w:numPr>
+        <w:pStyle w:val="Compact"/>
+      </w:pPr>
+      <w:r>
+        <w:rPr>
+          <w:bCs/>
+          <w:b/>
+        </w:rPr>
+        <w:t xml:space="preserve">Lenses</w:t>
+      </w:r>
+      <w:r>
+        <w:t xml:space="preserve"> </w:t>
+      </w:r>
+      <w:r>
+        <w:t xml:space="preserve">-</w:t>
+      </w:r>
+    </w:p>
+    <w:p>
+      <w:pPr>
+        <w:numPr>
+          <w:ilvl w:val="0"/>
+          <w:numId w:val="1008"/>
+        </w:numPr>
+        <w:pStyle w:val="Compact"/>
+      </w:pPr>
+      <w:r>
+        <w:rPr>
+          <w:bCs/>
+          <w:b/>
+        </w:rPr>
+        <w:t xml:space="preserve">Life Sketching</w:t>
+      </w:r>
+      <w:r>
+        <w:t xml:space="preserve"> </w:t>
+      </w:r>
+      <w:r>
+        <w:t xml:space="preserve">-</w:t>
+      </w:r>
+    </w:p>
+    <w:p>
+      <w:pPr>
+        <w:numPr>
+          <w:ilvl w:val="0"/>
+          <w:numId w:val="1008"/>
+        </w:numPr>
+        <w:pStyle w:val="Compact"/>
+      </w:pPr>
+      <w:r>
+        <w:rPr>
+          <w:bCs/>
+          <w:b/>
+        </w:rPr>
+        <w:t xml:space="preserve">Magical Design</w:t>
+      </w:r>
+      <w:r>
+        <w:t xml:space="preserve"> </w:t>
+      </w:r>
+      <w:r>
+        <w:t xml:space="preserve">-</w:t>
+      </w:r>
+    </w:p>
+    <w:p>
+      <w:pPr>
+        <w:numPr>
+          <w:ilvl w:val="0"/>
+          <w:numId w:val="1008"/>
+        </w:numPr>
+        <w:pStyle w:val="Compact"/>
+      </w:pPr>
+      <w:r>
+        <w:rPr>
+          <w:bCs/>
+          <w:b/>
+        </w:rPr>
+        <w:t xml:space="preserve">MyData</w:t>
+      </w:r>
+      <w:r>
+        <w:t xml:space="preserve"> </w:t>
+      </w:r>
+      <w:r>
+        <w:t xml:space="preserve">-</w:t>
+      </w:r>
+    </w:p>
+    <w:p>
+      <w:pPr>
+        <w:numPr>
+          <w:ilvl w:val="0"/>
+          <w:numId w:val="1008"/>
+        </w:numPr>
+        <w:pStyle w:val="Compact"/>
+      </w:pPr>
+      <w:r>
+        <w:rPr>
+          <w:bCs/>
+          <w:b/>
+        </w:rPr>
+        <w:t xml:space="preserve">Negotiability</w:t>
+      </w:r>
+    </w:p>
+    <w:p>
+      <w:pPr>
+        <w:numPr>
+          <w:ilvl w:val="0"/>
+          <w:numId w:val="1008"/>
+        </w:numPr>
+        <w:pStyle w:val="Compact"/>
+      </w:pPr>
+      <w:r>
+        <w:rPr>
+          <w:bCs/>
+          <w:b/>
+        </w:rPr>
+        <w:t xml:space="preserve">NER - Named Entity Recognition</w:t>
+      </w:r>
+      <w:r>
+        <w:t xml:space="preserve"> </w:t>
+      </w:r>
+      <w:r>
+        <w:t xml:space="preserve">- see Entity Extraction</w:t>
+      </w:r>
+    </w:p>
+    <w:p>
+      <w:pPr>
+        <w:numPr>
+          <w:ilvl w:val="0"/>
+          <w:numId w:val="1008"/>
+        </w:numPr>
+        <w:pStyle w:val="Compact"/>
+      </w:pPr>
+      <w:r>
+        <w:rPr>
+          <w:bCs/>
+          <w:b/>
+        </w:rPr>
+        <w:t xml:space="preserve">Open Lab</w:t>
+      </w:r>
+      <w:r>
+        <w:t xml:space="preserve"> </w:t>
+      </w:r>
+      <w:r>
+        <w:t xml:space="preserve">-</w:t>
+      </w:r>
+    </w:p>
+    <w:p>
+      <w:pPr>
+        <w:numPr>
+          <w:ilvl w:val="0"/>
+          <w:numId w:val="1008"/>
+        </w:numPr>
+        <w:pStyle w:val="Compact"/>
+      </w:pPr>
+      <w:r>
+        <w:rPr>
+          <w:bCs/>
+          <w:b/>
+        </w:rPr>
+        <w:t xml:space="preserve">Orienteering</w:t>
+      </w:r>
+      <w:r>
+        <w:t xml:space="preserve"> </w:t>
+      </w:r>
+      <w:r>
+        <w:t xml:space="preserve">-</w:t>
+      </w:r>
+    </w:p>
+    <w:p>
+      <w:pPr>
+        <w:numPr>
+          <w:ilvl w:val="0"/>
+          <w:numId w:val="1008"/>
+        </w:numPr>
+        <w:pStyle w:val="Compact"/>
+      </w:pPr>
+      <w:r>
+        <w:rPr>
+          <w:bCs/>
+          <w:b/>
+        </w:rPr>
+        <w:t xml:space="preserve">PDS - Personal Data Store</w:t>
+      </w:r>
+      <w:r>
+        <w:t xml:space="preserve">- See Personal Data Lockers</w:t>
+      </w:r>
+    </w:p>
+    <w:p>
+      <w:pPr>
+        <w:numPr>
+          <w:ilvl w:val="0"/>
+          <w:numId w:val="1008"/>
+        </w:numPr>
+        <w:pStyle w:val="Compact"/>
+      </w:pPr>
+      <w:r>
+        <w:rPr>
+          <w:bCs/>
+          <w:b/>
+        </w:rPr>
+        <w:t xml:space="preserve">PIM - Personal Information Management</w:t>
+      </w:r>
+      <w:r>
+        <w:t xml:space="preserve"> </w:t>
+      </w:r>
+      <w:r>
+        <w:t xml:space="preserve">-</w:t>
+      </w:r>
+    </w:p>
+    <w:p>
+      <w:pPr>
+        <w:numPr>
+          <w:ilvl w:val="0"/>
+          <w:numId w:val="1008"/>
+        </w:numPr>
+        <w:pStyle w:val="Compact"/>
+      </w:pPr>
+      <w:r>
+        <w:rPr>
+          <w:bCs/>
+          <w:b/>
+        </w:rPr>
+        <w:t xml:space="preserve">PIM systems, contextual</w:t>
+      </w:r>
+      <w:r>
+        <w:t xml:space="preserve"> </w:t>
+      </w:r>
+      <w:r>
+        <w:t xml:space="preserve">-</w:t>
+      </w:r>
+    </w:p>
+    <w:p>
+      <w:pPr>
+        <w:numPr>
+          <w:ilvl w:val="0"/>
+          <w:numId w:val="1008"/>
+        </w:numPr>
+        <w:pStyle w:val="Compact"/>
+      </w:pPr>
+      <w:r>
+        <w:rPr>
+          <w:bCs/>
+          <w:b/>
+        </w:rPr>
+        <w:t xml:space="preserve">PIM systems, networked</w:t>
+      </w:r>
+      <w:r>
+        <w:t xml:space="preserve"> </w:t>
+      </w:r>
+      <w:r>
+        <w:t xml:space="preserve">-</w:t>
+      </w:r>
+    </w:p>
+    <w:p>
+      <w:pPr>
+        <w:numPr>
+          <w:ilvl w:val="0"/>
+          <w:numId w:val="1008"/>
+        </w:numPr>
+        <w:pStyle w:val="Compact"/>
+      </w:pPr>
+      <w:r>
+        <w:rPr>
+          <w:bCs/>
+          <w:b/>
+        </w:rPr>
+        <w:t xml:space="preserve">PIM systems, semantic</w:t>
+      </w:r>
+      <w:r>
+        <w:t xml:space="preserve"> </w:t>
+      </w:r>
+      <w:r>
+        <w:t xml:space="preserve">-</w:t>
+      </w:r>
+    </w:p>
+    <w:p>
+      <w:pPr>
+        <w:numPr>
+          <w:ilvl w:val="0"/>
+          <w:numId w:val="1008"/>
+        </w:numPr>
+        <w:pStyle w:val="Compact"/>
+      </w:pPr>
+      <w:r>
+        <w:rPr>
+          <w:bCs/>
+          <w:b/>
+        </w:rPr>
+        <w:t xml:space="preserve">PIM systems, spatial</w:t>
+      </w:r>
+      <w:r>
+        <w:t xml:space="preserve"> </w:t>
+      </w:r>
+      <w:r>
+        <w:t xml:space="preserve">-</w:t>
+      </w:r>
+    </w:p>
+    <w:p>
+      <w:pPr>
+        <w:numPr>
+          <w:ilvl w:val="0"/>
+          <w:numId w:val="1008"/>
+        </w:numPr>
+        <w:pStyle w:val="Compact"/>
+      </w:pPr>
+      <w:r>
+        <w:rPr>
+          <w:bCs/>
+          <w:b/>
+        </w:rPr>
+        <w:t xml:space="preserve">PIM systems, subjective</w:t>
+      </w:r>
+      <w:r>
+        <w:t xml:space="preserve"> </w:t>
+      </w:r>
+      <w:r>
+        <w:t xml:space="preserve">-</w:t>
+      </w:r>
+    </w:p>
+    <w:p>
+      <w:pPr>
+        <w:numPr>
+          <w:ilvl w:val="0"/>
+          <w:numId w:val="1008"/>
+        </w:numPr>
+        <w:pStyle w:val="Compact"/>
+      </w:pPr>
+      <w:r>
+        <w:rPr>
+          <w:bCs/>
+          <w:b/>
+        </w:rPr>
+        <w:t xml:space="preserve">PIM systems, temporal</w:t>
+      </w:r>
+      <w:r>
+        <w:t xml:space="preserve"> </w:t>
+      </w:r>
+      <w:r>
+        <w:t xml:space="preserve">-</w:t>
+      </w:r>
+    </w:p>
+    <w:p>
+      <w:pPr>
+        <w:numPr>
+          <w:ilvl w:val="0"/>
+          <w:numId w:val="1008"/>
+        </w:numPr>
+        <w:pStyle w:val="Compact"/>
+      </w:pPr>
+      <w:r>
+        <w:rPr>
+          <w:bCs/>
+          <w:b/>
+        </w:rPr>
+        <w:t xml:space="preserve">PIMS</w:t>
+      </w:r>
+      <w:r>
+        <w:t xml:space="preserve"> </w:t>
+      </w:r>
+      <w:r>
+        <w:t xml:space="preserve">- Personal Information Management Services - See Personal Data Lockers</w:t>
+      </w:r>
+    </w:p>
+    <w:p>
+      <w:pPr>
+        <w:numPr>
+          <w:ilvl w:val="0"/>
+          <w:numId w:val="1008"/>
+        </w:numPr>
+        <w:pStyle w:val="Compact"/>
+      </w:pPr>
+      <w:r>
+        <w:rPr>
+          <w:bCs/>
+          <w:b/>
+        </w:rPr>
+        <w:t xml:space="preserve">Participatory Action Research</w:t>
+      </w:r>
+    </w:p>
+    <w:p>
+      <w:pPr>
+        <w:numPr>
+          <w:ilvl w:val="0"/>
+          <w:numId w:val="1008"/>
+        </w:numPr>
+        <w:pStyle w:val="Compact"/>
+      </w:pPr>
+      <w:r>
+        <w:rPr>
+          <w:bCs/>
+          <w:b/>
+        </w:rPr>
+        <w:t xml:space="preserve">Personal Data Economy, the</w:t>
+      </w:r>
+      <w:r>
+        <w:t xml:space="preserve"> </w:t>
+      </w:r>
+      <w:r>
+        <w:t xml:space="preserve">-</w:t>
+      </w:r>
+    </w:p>
+    <w:p>
+      <w:pPr>
+        <w:numPr>
+          <w:ilvl w:val="0"/>
+          <w:numId w:val="1008"/>
+        </w:numPr>
+        <w:pStyle w:val="Compact"/>
+      </w:pPr>
+      <w:r>
+        <w:rPr>
+          <w:bCs/>
+          <w:b/>
+        </w:rPr>
+        <w:t xml:space="preserve">Personal Data Economy, one’s own</w:t>
+      </w:r>
+      <w:r>
+        <w:t xml:space="preserve"> </w:t>
+      </w:r>
+      <w:r>
+        <w:t xml:space="preserve">-</w:t>
+      </w:r>
+    </w:p>
+    <w:p>
+      <w:pPr>
+        <w:numPr>
+          <w:ilvl w:val="0"/>
+          <w:numId w:val="1008"/>
+        </w:numPr>
+        <w:pStyle w:val="Compact"/>
+      </w:pPr>
+      <w:r>
+        <w:rPr>
+          <w:bCs/>
+          <w:b/>
+        </w:rPr>
+        <w:t xml:space="preserve">Personal Data Ecosystems</w:t>
+      </w:r>
+      <w:r>
+        <w:t xml:space="preserve"> </w:t>
+      </w:r>
+      <w:r>
+        <w:t xml:space="preserve">-</w:t>
+      </w:r>
+    </w:p>
+    <w:p>
+      <w:pPr>
+        <w:numPr>
+          <w:ilvl w:val="0"/>
+          <w:numId w:val="1008"/>
+        </w:numPr>
+        <w:pStyle w:val="Compact"/>
+      </w:pPr>
+      <w:r>
+        <w:rPr>
+          <w:bCs/>
+          <w:b/>
+        </w:rPr>
+        <w:t xml:space="preserve">Personal Data Lockers</w:t>
+      </w:r>
+      <w:r>
+        <w:t xml:space="preserve"> </w:t>
+      </w:r>
+      <w:r>
+        <w:t xml:space="preserve">-</w:t>
+      </w:r>
+    </w:p>
+    <w:p>
+      <w:pPr>
+        <w:numPr>
+          <w:ilvl w:val="0"/>
+          <w:numId w:val="1008"/>
+        </w:numPr>
+        <w:pStyle w:val="Compact"/>
+      </w:pPr>
+      <w:r>
+        <w:rPr>
+          <w:bCs/>
+          <w:b/>
+        </w:rPr>
+        <w:t xml:space="preserve">Personal Data Vault</w:t>
+      </w:r>
+      <w:r>
+        <w:t xml:space="preserve"> </w:t>
+      </w:r>
+      <w:r>
+        <w:t xml:space="preserve">- See Personal Data Lockers</w:t>
+      </w:r>
+    </w:p>
+    <w:p>
+      <w:pPr>
+        <w:numPr>
+          <w:ilvl w:val="0"/>
+          <w:numId w:val="1008"/>
+        </w:numPr>
+        <w:pStyle w:val="Compact"/>
+      </w:pPr>
+      <w:r>
+        <w:rPr>
+          <w:bCs/>
+          <w:b/>
+        </w:rPr>
+        <w:t xml:space="preserve">Personal Informatics</w:t>
+      </w:r>
+      <w:r>
+        <w:t xml:space="preserve"> </w:t>
+      </w:r>
+      <w:r>
         <w:t xml:space="preserve">- see SI</w:t>
       </w:r>
     </w:p>
@@ -3817,564 +4506,7 @@
           <w:bCs/>
           <w:b/>
         </w:rPr>
-        <w:t xml:space="preserve">Keeping</w:t>
-      </w:r>
-      <w:r>
-        <w:t xml:space="preserve"> </w:t>
-      </w:r>
-      <w:r>
-        <w:t xml:space="preserve">-</w:t>
-      </w:r>
-    </w:p>
-    <w:p>
-      <w:pPr>
-        <w:numPr>
-          <w:ilvl w:val="0"/>
-          <w:numId w:val="1008"/>
-        </w:numPr>
-        <w:pStyle w:val="Compact"/>
-      </w:pPr>
-      <w:r>
-        <w:rPr>
-          <w:bCs/>
-          <w:b/>
-        </w:rPr>
-        <w:t xml:space="preserve">Legibility</w:t>
-      </w:r>
-      <w:r>
-        <w:t xml:space="preserve"> </w:t>
-      </w:r>
-      <w:r>
-        <w:t xml:space="preserve">-</w:t>
-      </w:r>
-    </w:p>
-    <w:p>
-      <w:pPr>
-        <w:numPr>
-          <w:ilvl w:val="0"/>
-          <w:numId w:val="1008"/>
-        </w:numPr>
-        <w:pStyle w:val="Compact"/>
-      </w:pPr>
-      <w:r>
-        <w:rPr>
-          <w:bCs/>
-          <w:b/>
-        </w:rPr>
-        <w:t xml:space="preserve">Lifelogging</w:t>
-      </w:r>
-      <w:r>
-        <w:t xml:space="preserve"> </w:t>
-      </w:r>
-      <w:r>
-        <w:t xml:space="preserve">-</w:t>
-      </w:r>
-    </w:p>
-    <w:p>
-      <w:pPr>
-        <w:numPr>
-          <w:ilvl w:val="0"/>
-          <w:numId w:val="1008"/>
-        </w:numPr>
-        <w:pStyle w:val="Compact"/>
-      </w:pPr>
-      <w:r>
-        <w:rPr>
-          <w:bCs/>
-          <w:b/>
-        </w:rPr>
-        <w:t xml:space="preserve">Lifestreams</w:t>
-      </w:r>
-      <w:r>
-        <w:t xml:space="preserve"> </w:t>
-      </w:r>
-      <w:r>
-        <w:t xml:space="preserve">-</w:t>
-      </w:r>
-    </w:p>
-    <w:p>
-      <w:pPr>
-        <w:numPr>
-          <w:ilvl w:val="0"/>
-          <w:numId w:val="1008"/>
-        </w:numPr>
-        <w:pStyle w:val="Compact"/>
-      </w:pPr>
-      <w:r>
-        <w:rPr>
-          <w:bCs/>
-          <w:b/>
-        </w:rPr>
-        <w:t xml:space="preserve">Lenses</w:t>
-      </w:r>
-      <w:r>
-        <w:t xml:space="preserve"> </w:t>
-      </w:r>
-      <w:r>
-        <w:t xml:space="preserve">-</w:t>
-      </w:r>
-    </w:p>
-    <w:p>
-      <w:pPr>
-        <w:numPr>
-          <w:ilvl w:val="0"/>
-          <w:numId w:val="1008"/>
-        </w:numPr>
-        <w:pStyle w:val="Compact"/>
-      </w:pPr>
-      <w:r>
-        <w:rPr>
-          <w:bCs/>
-          <w:b/>
-        </w:rPr>
-        <w:t xml:space="preserve">Life Sketching</w:t>
-      </w:r>
-      <w:r>
-        <w:t xml:space="preserve"> </w:t>
-      </w:r>
-      <w:r>
-        <w:t xml:space="preserve">-</w:t>
-      </w:r>
-    </w:p>
-    <w:p>
-      <w:pPr>
-        <w:numPr>
-          <w:ilvl w:val="0"/>
-          <w:numId w:val="1008"/>
-        </w:numPr>
-        <w:pStyle w:val="Compact"/>
-      </w:pPr>
-      <w:r>
-        <w:rPr>
-          <w:bCs/>
-          <w:b/>
-        </w:rPr>
-        <w:t xml:space="preserve">Magical Design</w:t>
-      </w:r>
-      <w:r>
-        <w:t xml:space="preserve"> </w:t>
-      </w:r>
-      <w:r>
-        <w:t xml:space="preserve">-</w:t>
-      </w:r>
-    </w:p>
-    <w:p>
-      <w:pPr>
-        <w:numPr>
-          <w:ilvl w:val="0"/>
-          <w:numId w:val="1008"/>
-        </w:numPr>
-        <w:pStyle w:val="Compact"/>
-      </w:pPr>
-      <w:r>
-        <w:rPr>
-          <w:bCs/>
-          <w:b/>
-        </w:rPr>
-        <w:t xml:space="preserve">MyData</w:t>
-      </w:r>
-      <w:r>
-        <w:t xml:space="preserve"> </w:t>
-      </w:r>
-      <w:r>
-        <w:t xml:space="preserve">-</w:t>
-      </w:r>
-    </w:p>
-    <w:p>
-      <w:pPr>
-        <w:numPr>
-          <w:ilvl w:val="0"/>
-          <w:numId w:val="1008"/>
-        </w:numPr>
-        <w:pStyle w:val="Compact"/>
-      </w:pPr>
-      <w:r>
-        <w:rPr>
-          <w:bCs/>
-          <w:b/>
-        </w:rPr>
-        <w:t xml:space="preserve">Negotiability</w:t>
-      </w:r>
-    </w:p>
-    <w:p>
-      <w:pPr>
-        <w:numPr>
-          <w:ilvl w:val="0"/>
-          <w:numId w:val="1008"/>
-        </w:numPr>
-        <w:pStyle w:val="Compact"/>
-      </w:pPr>
-      <w:r>
-        <w:rPr>
-          <w:bCs/>
-          <w:b/>
-        </w:rPr>
-        <w:t xml:space="preserve">Open Lab</w:t>
-      </w:r>
-      <w:r>
-        <w:t xml:space="preserve"> </w:t>
-      </w:r>
-      <w:r>
-        <w:t xml:space="preserve">-</w:t>
-      </w:r>
-    </w:p>
-    <w:p>
-      <w:pPr>
-        <w:numPr>
-          <w:ilvl w:val="0"/>
-          <w:numId w:val="1008"/>
-        </w:numPr>
-        <w:pStyle w:val="Compact"/>
-      </w:pPr>
-      <w:r>
-        <w:rPr>
-          <w:bCs/>
-          <w:b/>
-        </w:rPr>
-        <w:t xml:space="preserve">Orienteering</w:t>
-      </w:r>
-      <w:r>
-        <w:t xml:space="preserve"> </w:t>
-      </w:r>
-      <w:r>
-        <w:t xml:space="preserve">-</w:t>
-      </w:r>
-    </w:p>
-    <w:p>
-      <w:pPr>
-        <w:numPr>
-          <w:ilvl w:val="0"/>
-          <w:numId w:val="1008"/>
-        </w:numPr>
-        <w:pStyle w:val="Compact"/>
-      </w:pPr>
-      <w:r>
-        <w:rPr>
-          <w:bCs/>
-          <w:b/>
-        </w:rPr>
-        <w:t xml:space="preserve">PDS - Personal Data Store</w:t>
-      </w:r>
-      <w:r>
-        <w:t xml:space="preserve">- See Personal Data Lockers</w:t>
-      </w:r>
-    </w:p>
-    <w:p>
-      <w:pPr>
-        <w:numPr>
-          <w:ilvl w:val="0"/>
-          <w:numId w:val="1008"/>
-        </w:numPr>
-        <w:pStyle w:val="Compact"/>
-      </w:pPr>
-      <w:r>
-        <w:rPr>
-          <w:bCs/>
-          <w:b/>
-        </w:rPr>
-        <w:t xml:space="preserve">PIM - Personal Information Management</w:t>
-      </w:r>
-      <w:r>
-        <w:t xml:space="preserve"> </w:t>
-      </w:r>
-      <w:r>
-        <w:t xml:space="preserve">-</w:t>
-      </w:r>
-    </w:p>
-    <w:p>
-      <w:pPr>
-        <w:numPr>
-          <w:ilvl w:val="0"/>
-          <w:numId w:val="1008"/>
-        </w:numPr>
-        <w:pStyle w:val="Compact"/>
-      </w:pPr>
-      <w:r>
-        <w:rPr>
-          <w:bCs/>
-          <w:b/>
-        </w:rPr>
-        <w:t xml:space="preserve">PIM systems, contextual</w:t>
-      </w:r>
-      <w:r>
-        <w:t xml:space="preserve"> </w:t>
-      </w:r>
-      <w:r>
-        <w:t xml:space="preserve">-</w:t>
-      </w:r>
-    </w:p>
-    <w:p>
-      <w:pPr>
-        <w:numPr>
-          <w:ilvl w:val="0"/>
-          <w:numId w:val="1008"/>
-        </w:numPr>
-        <w:pStyle w:val="Compact"/>
-      </w:pPr>
-      <w:r>
-        <w:rPr>
-          <w:bCs/>
-          <w:b/>
-        </w:rPr>
-        <w:t xml:space="preserve">PIM systems, networked</w:t>
-      </w:r>
-      <w:r>
-        <w:t xml:space="preserve"> </w:t>
-      </w:r>
-      <w:r>
-        <w:t xml:space="preserve">-</w:t>
-      </w:r>
-    </w:p>
-    <w:p>
-      <w:pPr>
-        <w:numPr>
-          <w:ilvl w:val="0"/>
-          <w:numId w:val="1008"/>
-        </w:numPr>
-        <w:pStyle w:val="Compact"/>
-      </w:pPr>
-      <w:r>
-        <w:rPr>
-          <w:bCs/>
-          <w:b/>
-        </w:rPr>
-        <w:t xml:space="preserve">PIM systems, semantic</w:t>
-      </w:r>
-      <w:r>
-        <w:t xml:space="preserve"> </w:t>
-      </w:r>
-      <w:r>
-        <w:t xml:space="preserve">-</w:t>
-      </w:r>
-    </w:p>
-    <w:p>
-      <w:pPr>
-        <w:numPr>
-          <w:ilvl w:val="0"/>
-          <w:numId w:val="1008"/>
-        </w:numPr>
-        <w:pStyle w:val="Compact"/>
-      </w:pPr>
-      <w:r>
-        <w:rPr>
-          <w:bCs/>
-          <w:b/>
-        </w:rPr>
-        <w:t xml:space="preserve">PIM systems, spatial</w:t>
-      </w:r>
-      <w:r>
-        <w:t xml:space="preserve"> </w:t>
-      </w:r>
-      <w:r>
-        <w:t xml:space="preserve">-</w:t>
-      </w:r>
-    </w:p>
-    <w:p>
-      <w:pPr>
-        <w:numPr>
-          <w:ilvl w:val="0"/>
-          <w:numId w:val="1008"/>
-        </w:numPr>
-        <w:pStyle w:val="Compact"/>
-      </w:pPr>
-      <w:r>
-        <w:rPr>
-          <w:bCs/>
-          <w:b/>
-        </w:rPr>
-        <w:t xml:space="preserve">PIM systems, subjective</w:t>
-      </w:r>
-      <w:r>
-        <w:t xml:space="preserve"> </w:t>
-      </w:r>
-      <w:r>
-        <w:t xml:space="preserve">-</w:t>
-      </w:r>
-    </w:p>
-    <w:p>
-      <w:pPr>
-        <w:numPr>
-          <w:ilvl w:val="0"/>
-          <w:numId w:val="1008"/>
-        </w:numPr>
-        <w:pStyle w:val="Compact"/>
-      </w:pPr>
-      <w:r>
-        <w:rPr>
-          <w:bCs/>
-          <w:b/>
-        </w:rPr>
-        <w:t xml:space="preserve">PIM systems, temporal</w:t>
-      </w:r>
-      <w:r>
-        <w:t xml:space="preserve"> </w:t>
-      </w:r>
-      <w:r>
-        <w:t xml:space="preserve">-</w:t>
-      </w:r>
-    </w:p>
-    <w:p>
-      <w:pPr>
-        <w:numPr>
-          <w:ilvl w:val="0"/>
-          <w:numId w:val="1008"/>
-        </w:numPr>
-        <w:pStyle w:val="Compact"/>
-      </w:pPr>
-      <w:r>
-        <w:rPr>
-          <w:bCs/>
-          <w:b/>
-        </w:rPr>
-        <w:t xml:space="preserve">PIMS</w:t>
-      </w:r>
-      <w:r>
-        <w:t xml:space="preserve"> </w:t>
-      </w:r>
-      <w:r>
-        <w:t xml:space="preserve">- Personal Information Management Services - See Personal Data Lockers</w:t>
-      </w:r>
-    </w:p>
-    <w:p>
-      <w:pPr>
-        <w:numPr>
-          <w:ilvl w:val="0"/>
-          <w:numId w:val="1008"/>
-        </w:numPr>
-        <w:pStyle w:val="Compact"/>
-      </w:pPr>
-      <w:r>
-        <w:rPr>
-          <w:bCs/>
-          <w:b/>
-        </w:rPr>
-        <w:t xml:space="preserve">Participatory Action Research</w:t>
-      </w:r>
-    </w:p>
-    <w:p>
-      <w:pPr>
-        <w:numPr>
-          <w:ilvl w:val="0"/>
-          <w:numId w:val="1008"/>
-        </w:numPr>
-        <w:pStyle w:val="Compact"/>
-      </w:pPr>
-      <w:r>
-        <w:rPr>
-          <w:bCs/>
-          <w:b/>
-        </w:rPr>
-        <w:t xml:space="preserve">Personal Data Economy, the</w:t>
-      </w:r>
-      <w:r>
-        <w:t xml:space="preserve"> </w:t>
-      </w:r>
-      <w:r>
-        <w:t xml:space="preserve">-</w:t>
-      </w:r>
-    </w:p>
-    <w:p>
-      <w:pPr>
-        <w:numPr>
-          <w:ilvl w:val="0"/>
-          <w:numId w:val="1008"/>
-        </w:numPr>
-        <w:pStyle w:val="Compact"/>
-      </w:pPr>
-      <w:r>
-        <w:rPr>
-          <w:bCs/>
-          <w:b/>
-        </w:rPr>
-        <w:t xml:space="preserve">Personal Data Economy, one’s own</w:t>
-      </w:r>
-      <w:r>
-        <w:t xml:space="preserve"> </w:t>
-      </w:r>
-      <w:r>
-        <w:t xml:space="preserve">-</w:t>
-      </w:r>
-    </w:p>
-    <w:p>
-      <w:pPr>
-        <w:numPr>
-          <w:ilvl w:val="0"/>
-          <w:numId w:val="1008"/>
-        </w:numPr>
-        <w:pStyle w:val="Compact"/>
-      </w:pPr>
-      <w:r>
-        <w:rPr>
-          <w:bCs/>
-          <w:b/>
-        </w:rPr>
-        <w:t xml:space="preserve">Personal Data Ecosystems</w:t>
-      </w:r>
-      <w:r>
-        <w:t xml:space="preserve"> </w:t>
-      </w:r>
-      <w:r>
-        <w:t xml:space="preserve">-</w:t>
-      </w:r>
-    </w:p>
-    <w:p>
-      <w:pPr>
-        <w:numPr>
-          <w:ilvl w:val="0"/>
-          <w:numId w:val="1008"/>
-        </w:numPr>
-        <w:pStyle w:val="Compact"/>
-      </w:pPr>
-      <w:r>
-        <w:rPr>
-          <w:bCs/>
-          <w:b/>
-        </w:rPr>
-        <w:t xml:space="preserve">Personal Data Lockers</w:t>
-      </w:r>
-      <w:r>
-        <w:t xml:space="preserve"> </w:t>
-      </w:r>
-      <w:r>
-        <w:t xml:space="preserve">-</w:t>
-      </w:r>
-    </w:p>
-    <w:p>
-      <w:pPr>
-        <w:numPr>
-          <w:ilvl w:val="0"/>
-          <w:numId w:val="1008"/>
-        </w:numPr>
-        <w:pStyle w:val="Compact"/>
-      </w:pPr>
-      <w:r>
-        <w:rPr>
-          <w:bCs/>
-          <w:b/>
-        </w:rPr>
-        <w:t xml:space="preserve">Personal Data Vault</w:t>
-      </w:r>
-      <w:r>
-        <w:t xml:space="preserve"> </w:t>
-      </w:r>
-      <w:r>
-        <w:t xml:space="preserve">- See Personal Data Lockers</w:t>
-      </w:r>
-    </w:p>
-    <w:p>
-      <w:pPr>
-        <w:numPr>
-          <w:ilvl w:val="0"/>
-          <w:numId w:val="1008"/>
-        </w:numPr>
-        <w:pStyle w:val="Compact"/>
-      </w:pPr>
-      <w:r>
-        <w:rPr>
-          <w:bCs/>
-          <w:b/>
-        </w:rPr>
-        <w:t xml:space="preserve">Personal Informatics</w:t>
+        <w:t xml:space="preserve">Preparation (stage of Personal Informatics)</w:t>
       </w:r>
       <w:r>
         <w:t xml:space="preserve"> </w:t>
@@ -4396,7 +4528,359 @@
           <w:bCs/>
           <w:b/>
         </w:rPr>
-        <w:t xml:space="preserve">Preparation (stage of Personal Informatics)</w:t>
+        <w:t xml:space="preserve">Perspectives</w:t>
+      </w:r>
+      <w:r>
+        <w:t xml:space="preserve"> </w:t>
+      </w:r>
+      <w:r>
+        <w:t xml:space="preserve">-</w:t>
+      </w:r>
+    </w:p>
+    <w:p>
+      <w:pPr>
+        <w:numPr>
+          <w:ilvl w:val="0"/>
+          <w:numId w:val="1008"/>
+        </w:numPr>
+        <w:pStyle w:val="Compact"/>
+      </w:pPr>
+      <w:r>
+        <w:rPr>
+          <w:bCs/>
+          <w:b/>
+        </w:rPr>
+        <w:t xml:space="preserve">Point of Severance</w:t>
+      </w:r>
+      <w:r>
+        <w:t xml:space="preserve"> </w:t>
+      </w:r>
+      <w:r>
+        <w:t xml:space="preserve">-</w:t>
+      </w:r>
+    </w:p>
+    <w:p>
+      <w:pPr>
+        <w:numPr>
+          <w:ilvl w:val="0"/>
+          <w:numId w:val="1008"/>
+        </w:numPr>
+        <w:pStyle w:val="Compact"/>
+      </w:pPr>
+      <w:r>
+        <w:rPr>
+          <w:bCs/>
+          <w:b/>
+        </w:rPr>
+        <w:t xml:space="preserve">Power - Behavioural Influence</w:t>
+      </w:r>
+      <w:r>
+        <w:t xml:space="preserve"> </w:t>
+      </w:r>
+      <w:r>
+        <w:t xml:space="preserve">-</w:t>
+      </w:r>
+    </w:p>
+    <w:p>
+      <w:pPr>
+        <w:numPr>
+          <w:ilvl w:val="0"/>
+          <w:numId w:val="1008"/>
+        </w:numPr>
+        <w:pStyle w:val="Compact"/>
+      </w:pPr>
+      <w:r>
+        <w:rPr>
+          <w:bCs/>
+          <w:b/>
+        </w:rPr>
+        <w:t xml:space="preserve">Power - Interpretative Influence</w:t>
+      </w:r>
+      <w:r>
+        <w:t xml:space="preserve"> </w:t>
+      </w:r>
+      <w:r>
+        <w:t xml:space="preserve">-</w:t>
+      </w:r>
+    </w:p>
+    <w:p>
+      <w:pPr>
+        <w:numPr>
+          <w:ilvl w:val="0"/>
+          <w:numId w:val="1008"/>
+        </w:numPr>
+        <w:pStyle w:val="Compact"/>
+      </w:pPr>
+      <w:r>
+        <w:rPr>
+          <w:bCs/>
+          <w:b/>
+        </w:rPr>
+        <w:t xml:space="preserve">Power - Network Centrality</w:t>
+      </w:r>
+      <w:r>
+        <w:t xml:space="preserve"> </w:t>
+      </w:r>
+      <w:r>
+        <w:t xml:space="preserve">-</w:t>
+      </w:r>
+    </w:p>
+    <w:p>
+      <w:pPr>
+        <w:numPr>
+          <w:ilvl w:val="0"/>
+          <w:numId w:val="1008"/>
+        </w:numPr>
+        <w:pStyle w:val="Compact"/>
+      </w:pPr>
+      <w:r>
+        <w:rPr>
+          <w:bCs/>
+          <w:b/>
+        </w:rPr>
+        <w:t xml:space="preserve">Power, Authority</w:t>
+      </w:r>
+      <w:r>
+        <w:t xml:space="preserve"> </w:t>
+      </w:r>
+      <w:r>
+        <w:t xml:space="preserve">-</w:t>
+      </w:r>
+    </w:p>
+    <w:p>
+      <w:pPr>
+        <w:numPr>
+          <w:ilvl w:val="0"/>
+          <w:numId w:val="1008"/>
+        </w:numPr>
+        <w:pStyle w:val="Compact"/>
+      </w:pPr>
+      <w:r>
+        <w:rPr>
+          <w:bCs/>
+          <w:b/>
+        </w:rPr>
+        <w:t xml:space="preserve">Power, Disciplinary</w:t>
+      </w:r>
+      <w:r>
+        <w:t xml:space="preserve"> </w:t>
+      </w:r>
+      <w:r>
+        <w:t xml:space="preserve">-</w:t>
+      </w:r>
+    </w:p>
+    <w:p>
+      <w:pPr>
+        <w:numPr>
+          <w:ilvl w:val="0"/>
+          <w:numId w:val="1008"/>
+        </w:numPr>
+        <w:pStyle w:val="Compact"/>
+      </w:pPr>
+      <w:r>
+        <w:rPr>
+          <w:bCs/>
+          <w:b/>
+        </w:rPr>
+        <w:t xml:space="preserve">Power, Infrastructural</w:t>
+      </w:r>
+      <w:r>
+        <w:t xml:space="preserve"> </w:t>
+      </w:r>
+      <w:r>
+        <w:t xml:space="preserve">-</w:t>
+      </w:r>
+    </w:p>
+    <w:p>
+      <w:pPr>
+        <w:numPr>
+          <w:ilvl w:val="0"/>
+          <w:numId w:val="1008"/>
+        </w:numPr>
+        <w:pStyle w:val="Compact"/>
+      </w:pPr>
+      <w:r>
+        <w:rPr>
+          <w:bCs/>
+          <w:b/>
+        </w:rPr>
+        <w:t xml:space="preserve">Power, Interpretive</w:t>
+      </w:r>
+      <w:r>
+        <w:t xml:space="preserve"> </w:t>
+      </w:r>
+      <w:r>
+        <w:t xml:space="preserve">-</w:t>
+      </w:r>
+    </w:p>
+    <w:p>
+      <w:pPr>
+        <w:numPr>
+          <w:ilvl w:val="0"/>
+          <w:numId w:val="1008"/>
+        </w:numPr>
+        <w:pStyle w:val="Compact"/>
+      </w:pPr>
+      <w:r>
+        <w:rPr>
+          <w:bCs/>
+          <w:b/>
+        </w:rPr>
+        <w:t xml:space="preserve">Power, Processual</w:t>
+      </w:r>
+      <w:r>
+        <w:t xml:space="preserve"> </w:t>
+      </w:r>
+      <w:r>
+        <w:t xml:space="preserve">-</w:t>
+      </w:r>
+    </w:p>
+    <w:p>
+      <w:pPr>
+        <w:numPr>
+          <w:ilvl w:val="0"/>
+          <w:numId w:val="1008"/>
+        </w:numPr>
+        <w:pStyle w:val="Compact"/>
+      </w:pPr>
+      <w:r>
+        <w:rPr>
+          <w:bCs/>
+          <w:b/>
+        </w:rPr>
+        <w:t xml:space="preserve">Power, Rational</w:t>
+      </w:r>
+      <w:r>
+        <w:t xml:space="preserve"> </w:t>
+      </w:r>
+      <w:r>
+        <w:t xml:space="preserve">-</w:t>
+      </w:r>
+    </w:p>
+    <w:p>
+      <w:pPr>
+        <w:numPr>
+          <w:ilvl w:val="0"/>
+          <w:numId w:val="1008"/>
+        </w:numPr>
+        <w:pStyle w:val="Compact"/>
+      </w:pPr>
+      <w:r>
+        <w:rPr>
+          <w:bCs/>
+          <w:b/>
+        </w:rPr>
+        <w:t xml:space="preserve">Power, Resource Control</w:t>
+      </w:r>
+      <w:r>
+        <w:t xml:space="preserve"> </w:t>
+      </w:r>
+      <w:r>
+        <w:t xml:space="preserve">-</w:t>
+      </w:r>
+    </w:p>
+    <w:p>
+      <w:pPr>
+        <w:numPr>
+          <w:ilvl w:val="0"/>
+          <w:numId w:val="1008"/>
+        </w:numPr>
+        <w:pStyle w:val="Compact"/>
+      </w:pPr>
+      <w:r>
+        <w:rPr>
+          <w:bCs/>
+          <w:b/>
+        </w:rPr>
+        <w:t xml:space="preserve">Power, Socially-shaped</w:t>
+      </w:r>
+      <w:r>
+        <w:t xml:space="preserve"> </w:t>
+      </w:r>
+      <w:r>
+        <w:t xml:space="preserve">-</w:t>
+      </w:r>
+    </w:p>
+    <w:p>
+      <w:pPr>
+        <w:numPr>
+          <w:ilvl w:val="0"/>
+          <w:numId w:val="1008"/>
+        </w:numPr>
+        <w:pStyle w:val="Compact"/>
+      </w:pPr>
+      <w:r>
+        <w:rPr>
+          <w:bCs/>
+          <w:b/>
+        </w:rPr>
+        <w:t xml:space="preserve">Power, Systems/Structural</w:t>
+      </w:r>
+      <w:r>
+        <w:t xml:space="preserve"> </w:t>
+      </w:r>
+      <w:r>
+        <w:t xml:space="preserve">- see Infrastructural Power</w:t>
+      </w:r>
+    </w:p>
+    <w:p>
+      <w:pPr>
+        <w:numPr>
+          <w:ilvl w:val="0"/>
+          <w:numId w:val="1008"/>
+        </w:numPr>
+        <w:pStyle w:val="Compact"/>
+      </w:pPr>
+      <w:r>
+        <w:rPr>
+          <w:bCs/>
+          <w:b/>
+        </w:rPr>
+        <w:t xml:space="preserve">Power, Zero Sum</w:t>
+      </w:r>
+      <w:r>
+        <w:t xml:space="preserve"> </w:t>
+      </w:r>
+      <w:r>
+        <w:t xml:space="preserve">-</w:t>
+      </w:r>
+    </w:p>
+    <w:p>
+      <w:pPr>
+        <w:numPr>
+          <w:ilvl w:val="0"/>
+          <w:numId w:val="1008"/>
+        </w:numPr>
+        <w:pStyle w:val="Compact"/>
+      </w:pPr>
+      <w:r>
+        <w:rPr>
+          <w:bCs/>
+          <w:b/>
+        </w:rPr>
+        <w:t xml:space="preserve">Pragmatism</w:t>
+      </w:r>
+      <w:r>
+        <w:t xml:space="preserve"> </w:t>
+      </w:r>
+      <w:r>
+        <w:t xml:space="preserve">-</w:t>
+      </w:r>
+    </w:p>
+    <w:p>
+      <w:pPr>
+        <w:numPr>
+          <w:ilvl w:val="0"/>
+          <w:numId w:val="1008"/>
+        </w:numPr>
+        <w:pStyle w:val="Compact"/>
+      </w:pPr>
+      <w:r>
+        <w:rPr>
+          <w:bCs/>
+          <w:b/>
+        </w:rPr>
+        <w:t xml:space="preserve">QSM - Quantified Self Movement</w:t>
       </w:r>
       <w:r>
         <w:t xml:space="preserve"> </w:t>
@@ -4418,359 +4902,7 @@
           <w:bCs/>
           <w:b/>
         </w:rPr>
-        <w:t xml:space="preserve">Perspectives</w:t>
-      </w:r>
-      <w:r>
-        <w:t xml:space="preserve"> </w:t>
-      </w:r>
-      <w:r>
-        <w:t xml:space="preserve">-</w:t>
-      </w:r>
-    </w:p>
-    <w:p>
-      <w:pPr>
-        <w:numPr>
-          <w:ilvl w:val="0"/>
-          <w:numId w:val="1008"/>
-        </w:numPr>
-        <w:pStyle w:val="Compact"/>
-      </w:pPr>
-      <w:r>
-        <w:rPr>
-          <w:bCs/>
-          <w:b/>
-        </w:rPr>
-        <w:t xml:space="preserve">Point of Severance</w:t>
-      </w:r>
-      <w:r>
-        <w:t xml:space="preserve"> </w:t>
-      </w:r>
-      <w:r>
-        <w:t xml:space="preserve">-</w:t>
-      </w:r>
-    </w:p>
-    <w:p>
-      <w:pPr>
-        <w:numPr>
-          <w:ilvl w:val="0"/>
-          <w:numId w:val="1008"/>
-        </w:numPr>
-        <w:pStyle w:val="Compact"/>
-      </w:pPr>
-      <w:r>
-        <w:rPr>
-          <w:bCs/>
-          <w:b/>
-        </w:rPr>
-        <w:t xml:space="preserve">Power - Behavioural Influence</w:t>
-      </w:r>
-      <w:r>
-        <w:t xml:space="preserve"> </w:t>
-      </w:r>
-      <w:r>
-        <w:t xml:space="preserve">-</w:t>
-      </w:r>
-    </w:p>
-    <w:p>
-      <w:pPr>
-        <w:numPr>
-          <w:ilvl w:val="0"/>
-          <w:numId w:val="1008"/>
-        </w:numPr>
-        <w:pStyle w:val="Compact"/>
-      </w:pPr>
-      <w:r>
-        <w:rPr>
-          <w:bCs/>
-          <w:b/>
-        </w:rPr>
-        <w:t xml:space="preserve">Power - Interpretative Influence</w:t>
-      </w:r>
-      <w:r>
-        <w:t xml:space="preserve"> </w:t>
-      </w:r>
-      <w:r>
-        <w:t xml:space="preserve">-</w:t>
-      </w:r>
-    </w:p>
-    <w:p>
-      <w:pPr>
-        <w:numPr>
-          <w:ilvl w:val="0"/>
-          <w:numId w:val="1008"/>
-        </w:numPr>
-        <w:pStyle w:val="Compact"/>
-      </w:pPr>
-      <w:r>
-        <w:rPr>
-          <w:bCs/>
-          <w:b/>
-        </w:rPr>
-        <w:t xml:space="preserve">Power - Network Centrality</w:t>
-      </w:r>
-      <w:r>
-        <w:t xml:space="preserve"> </w:t>
-      </w:r>
-      <w:r>
-        <w:t xml:space="preserve">-</w:t>
-      </w:r>
-    </w:p>
-    <w:p>
-      <w:pPr>
-        <w:numPr>
-          <w:ilvl w:val="0"/>
-          <w:numId w:val="1008"/>
-        </w:numPr>
-        <w:pStyle w:val="Compact"/>
-      </w:pPr>
-      <w:r>
-        <w:rPr>
-          <w:bCs/>
-          <w:b/>
-        </w:rPr>
-        <w:t xml:space="preserve">Power, Authority</w:t>
-      </w:r>
-      <w:r>
-        <w:t xml:space="preserve"> </w:t>
-      </w:r>
-      <w:r>
-        <w:t xml:space="preserve">-</w:t>
-      </w:r>
-    </w:p>
-    <w:p>
-      <w:pPr>
-        <w:numPr>
-          <w:ilvl w:val="0"/>
-          <w:numId w:val="1008"/>
-        </w:numPr>
-        <w:pStyle w:val="Compact"/>
-      </w:pPr>
-      <w:r>
-        <w:rPr>
-          <w:bCs/>
-          <w:b/>
-        </w:rPr>
-        <w:t xml:space="preserve">Power, Disciplinary</w:t>
-      </w:r>
-      <w:r>
-        <w:t xml:space="preserve"> </w:t>
-      </w:r>
-      <w:r>
-        <w:t xml:space="preserve">-</w:t>
-      </w:r>
-    </w:p>
-    <w:p>
-      <w:pPr>
-        <w:numPr>
-          <w:ilvl w:val="0"/>
-          <w:numId w:val="1008"/>
-        </w:numPr>
-        <w:pStyle w:val="Compact"/>
-      </w:pPr>
-      <w:r>
-        <w:rPr>
-          <w:bCs/>
-          <w:b/>
-        </w:rPr>
-        <w:t xml:space="preserve">Power, Infrastructural</w:t>
-      </w:r>
-      <w:r>
-        <w:t xml:space="preserve"> </w:t>
-      </w:r>
-      <w:r>
-        <w:t xml:space="preserve">-</w:t>
-      </w:r>
-    </w:p>
-    <w:p>
-      <w:pPr>
-        <w:numPr>
-          <w:ilvl w:val="0"/>
-          <w:numId w:val="1008"/>
-        </w:numPr>
-        <w:pStyle w:val="Compact"/>
-      </w:pPr>
-      <w:r>
-        <w:rPr>
-          <w:bCs/>
-          <w:b/>
-        </w:rPr>
-        <w:t xml:space="preserve">Power, Interpretive</w:t>
-      </w:r>
-      <w:r>
-        <w:t xml:space="preserve"> </w:t>
-      </w:r>
-      <w:r>
-        <w:t xml:space="preserve">-</w:t>
-      </w:r>
-    </w:p>
-    <w:p>
-      <w:pPr>
-        <w:numPr>
-          <w:ilvl w:val="0"/>
-          <w:numId w:val="1008"/>
-        </w:numPr>
-        <w:pStyle w:val="Compact"/>
-      </w:pPr>
-      <w:r>
-        <w:rPr>
-          <w:bCs/>
-          <w:b/>
-        </w:rPr>
-        <w:t xml:space="preserve">Power, Processual</w:t>
-      </w:r>
-      <w:r>
-        <w:t xml:space="preserve"> </w:t>
-      </w:r>
-      <w:r>
-        <w:t xml:space="preserve">-</w:t>
-      </w:r>
-    </w:p>
-    <w:p>
-      <w:pPr>
-        <w:numPr>
-          <w:ilvl w:val="0"/>
-          <w:numId w:val="1008"/>
-        </w:numPr>
-        <w:pStyle w:val="Compact"/>
-      </w:pPr>
-      <w:r>
-        <w:rPr>
-          <w:bCs/>
-          <w:b/>
-        </w:rPr>
-        <w:t xml:space="preserve">Power, Rational</w:t>
-      </w:r>
-      <w:r>
-        <w:t xml:space="preserve"> </w:t>
-      </w:r>
-      <w:r>
-        <w:t xml:space="preserve">-</w:t>
-      </w:r>
-    </w:p>
-    <w:p>
-      <w:pPr>
-        <w:numPr>
-          <w:ilvl w:val="0"/>
-          <w:numId w:val="1008"/>
-        </w:numPr>
-        <w:pStyle w:val="Compact"/>
-      </w:pPr>
-      <w:r>
-        <w:rPr>
-          <w:bCs/>
-          <w:b/>
-        </w:rPr>
-        <w:t xml:space="preserve">Power, Resource Control</w:t>
-      </w:r>
-      <w:r>
-        <w:t xml:space="preserve"> </w:t>
-      </w:r>
-      <w:r>
-        <w:t xml:space="preserve">-</w:t>
-      </w:r>
-    </w:p>
-    <w:p>
-      <w:pPr>
-        <w:numPr>
-          <w:ilvl w:val="0"/>
-          <w:numId w:val="1008"/>
-        </w:numPr>
-        <w:pStyle w:val="Compact"/>
-      </w:pPr>
-      <w:r>
-        <w:rPr>
-          <w:bCs/>
-          <w:b/>
-        </w:rPr>
-        <w:t xml:space="preserve">Power, Socially-shaped</w:t>
-      </w:r>
-      <w:r>
-        <w:t xml:space="preserve"> </w:t>
-      </w:r>
-      <w:r>
-        <w:t xml:space="preserve">-</w:t>
-      </w:r>
-    </w:p>
-    <w:p>
-      <w:pPr>
-        <w:numPr>
-          <w:ilvl w:val="0"/>
-          <w:numId w:val="1008"/>
-        </w:numPr>
-        <w:pStyle w:val="Compact"/>
-      </w:pPr>
-      <w:r>
-        <w:rPr>
-          <w:bCs/>
-          <w:b/>
-        </w:rPr>
-        <w:t xml:space="preserve">Power, Systems/Structural</w:t>
-      </w:r>
-      <w:r>
-        <w:t xml:space="preserve"> </w:t>
-      </w:r>
-      <w:r>
-        <w:t xml:space="preserve">- see Infrastructural Power</w:t>
-      </w:r>
-    </w:p>
-    <w:p>
-      <w:pPr>
-        <w:numPr>
-          <w:ilvl w:val="0"/>
-          <w:numId w:val="1008"/>
-        </w:numPr>
-        <w:pStyle w:val="Compact"/>
-      </w:pPr>
-      <w:r>
-        <w:rPr>
-          <w:bCs/>
-          <w:b/>
-        </w:rPr>
-        <w:t xml:space="preserve">Power, Zero Sum</w:t>
-      </w:r>
-      <w:r>
-        <w:t xml:space="preserve"> </w:t>
-      </w:r>
-      <w:r>
-        <w:t xml:space="preserve">-</w:t>
-      </w:r>
-    </w:p>
-    <w:p>
-      <w:pPr>
-        <w:numPr>
-          <w:ilvl w:val="0"/>
-          <w:numId w:val="1008"/>
-        </w:numPr>
-        <w:pStyle w:val="Compact"/>
-      </w:pPr>
-      <w:r>
-        <w:rPr>
-          <w:bCs/>
-          <w:b/>
-        </w:rPr>
-        <w:t xml:space="preserve">Pragmatism</w:t>
-      </w:r>
-      <w:r>
-        <w:t xml:space="preserve"> </w:t>
-      </w:r>
-      <w:r>
-        <w:t xml:space="preserve">-</w:t>
-      </w:r>
-    </w:p>
-    <w:p>
-      <w:pPr>
-        <w:numPr>
-          <w:ilvl w:val="0"/>
-          <w:numId w:val="1008"/>
-        </w:numPr>
-        <w:pStyle w:val="Compact"/>
-      </w:pPr>
-      <w:r>
-        <w:rPr>
-          <w:bCs/>
-          <w:b/>
-        </w:rPr>
-        <w:t xml:space="preserve">QSM - Quantified Self Movement</w:t>
+        <w:t xml:space="preserve">Reflection (stage of Personal Informatics)</w:t>
       </w:r>
       <w:r>
         <w:t xml:space="preserve"> </w:t>
@@ -4792,28 +4924,6 @@
           <w:bCs/>
           <w:b/>
         </w:rPr>
-        <w:t xml:space="preserve">Reflection (stage of Personal Informatics)</w:t>
-      </w:r>
-      <w:r>
-        <w:t xml:space="preserve"> </w:t>
-      </w:r>
-      <w:r>
-        <w:t xml:space="preserve">- see SI</w:t>
-      </w:r>
-    </w:p>
-    <w:p>
-      <w:pPr>
-        <w:numPr>
-          <w:ilvl w:val="0"/>
-          <w:numId w:val="1008"/>
-        </w:numPr>
-        <w:pStyle w:val="Compact"/>
-      </w:pPr>
-      <w:r>
-        <w:rPr>
-          <w:bCs/>
-          <w:b/>
-        </w:rPr>
         <w:t xml:space="preserve">Recursive Public</w:t>
       </w:r>
       <w:r>
@@ -5100,6 +5210,28 @@
           <w:bCs/>
           <w:b/>
         </w:rPr>
+        <w:t xml:space="preserve">Text Mining</w:t>
+      </w:r>
+      <w:r>
+        <w:t xml:space="preserve"> </w:t>
+      </w:r>
+      <w:r>
+        <w:t xml:space="preserve">-</w:t>
+      </w:r>
+    </w:p>
+    <w:p>
+      <w:pPr>
+        <w:numPr>
+          <w:ilvl w:val="0"/>
+          <w:numId w:val="1008"/>
+        </w:numPr>
+        <w:pStyle w:val="Compact"/>
+      </w:pPr>
+      <w:r>
+        <w:rPr>
+          <w:bCs/>
+          <w:b/>
+        </w:rPr>
         <w:t xml:space="preserve">ToC - Theories of Change</w:t>
       </w:r>
       <w:r>
@@ -5189,6 +5321,28 @@
           <w:b/>
         </w:rPr>
         <w:t xml:space="preserve">Web Augmentation</w:t>
+      </w:r>
+      <w:r>
+        <w:t xml:space="preserve"> </w:t>
+      </w:r>
+      <w:r>
+        <w:t xml:space="preserve">-</w:t>
+      </w:r>
+    </w:p>
+    <w:p>
+      <w:pPr>
+        <w:numPr>
+          <w:ilvl w:val="0"/>
+          <w:numId w:val="1008"/>
+        </w:numPr>
+        <w:pStyle w:val="Compact"/>
+      </w:pPr>
+      <w:r>
+        <w:rPr>
+          <w:bCs/>
+          <w:b/>
+        </w:rPr>
+        <w:t xml:space="preserve">world2vec</w:t>
       </w:r>
       <w:r>
         <w:t xml:space="preserve"> </w:t>

</xml_diff>

<commit_message>
developing 'nurturing the landscape' section c7
</commit_message>
<xml_diff>
--- a/docx/frontmatter.docx
+++ b/docx/frontmatter.docx
@@ -2918,6 +2918,50 @@
           <w:bCs/>
           <w:b/>
         </w:rPr>
+        <w:t xml:space="preserve">Cornmarket</w:t>
+      </w:r>
+      <w:r>
+        <w:t xml:space="preserve"> </w:t>
+      </w:r>
+      <w:r>
+        <w:t xml:space="preserve">-</w:t>
+      </w:r>
+    </w:p>
+    <w:p>
+      <w:pPr>
+        <w:numPr>
+          <w:ilvl w:val="0"/>
+          <w:numId w:val="1008"/>
+        </w:numPr>
+        <w:pStyle w:val="Compact"/>
+      </w:pPr>
+      <w:r>
+        <w:rPr>
+          <w:bCs/>
+          <w:b/>
+        </w:rPr>
+        <w:t xml:space="preserve">Critical Algorithm Studies</w:t>
+      </w:r>
+      <w:r>
+        <w:t xml:space="preserve"> </w:t>
+      </w:r>
+      <w:r>
+        <w:t xml:space="preserve">-</w:t>
+      </w:r>
+    </w:p>
+    <w:p>
+      <w:pPr>
+        <w:numPr>
+          <w:ilvl w:val="0"/>
+          <w:numId w:val="1008"/>
+        </w:numPr>
+        <w:pStyle w:val="Compact"/>
+      </w:pPr>
+      <w:r>
+        <w:rPr>
+          <w:bCs/>
+          <w:b/>
+        </w:rPr>
         <w:t xml:space="preserve">Data Brokers</w:t>
       </w:r>
       <w:r>
@@ -2984,6 +3028,28 @@
           <w:bCs/>
           <w:b/>
         </w:rPr>
+        <w:t xml:space="preserve">Data Justice</w:t>
+      </w:r>
+      <w:r>
+        <w:t xml:space="preserve"> </w:t>
+      </w:r>
+      <w:r>
+        <w:t xml:space="preserve">-</w:t>
+      </w:r>
+    </w:p>
+    <w:p>
+      <w:pPr>
+        <w:numPr>
+          <w:ilvl w:val="0"/>
+          <w:numId w:val="1008"/>
+        </w:numPr>
+        <w:pStyle w:val="Compact"/>
+      </w:pPr>
+      <w:r>
+        <w:rPr>
+          <w:bCs/>
+          <w:b/>
+        </w:rPr>
         <w:t xml:space="preserve">Data Portability Request</w:t>
       </w:r>
       <w:r>
@@ -3270,6 +3336,28 @@
           <w:bCs/>
           <w:b/>
         </w:rPr>
+        <w:t xml:space="preserve">Design, Disrespectful</w:t>
+      </w:r>
+      <w:r>
+        <w:t xml:space="preserve"> </w:t>
+      </w:r>
+      <w:r>
+        <w:t xml:space="preserve">-</w:t>
+      </w:r>
+    </w:p>
+    <w:p>
+      <w:pPr>
+        <w:numPr>
+          <w:ilvl w:val="0"/>
+          <w:numId w:val="1008"/>
+        </w:numPr>
+        <w:pStyle w:val="Compact"/>
+      </w:pPr>
+      <w:r>
+        <w:rPr>
+          <w:bCs/>
+          <w:b/>
+        </w:rPr>
         <w:t xml:space="preserve">Design, Experience-centred</w:t>
       </w:r>
       <w:r>
@@ -3556,6 +3644,28 @@
           <w:bCs/>
           <w:b/>
         </w:rPr>
+        <w:t xml:space="preserve">Explainable AI</w:t>
+      </w:r>
+      <w:r>
+        <w:t xml:space="preserve"> </w:t>
+      </w:r>
+      <w:r>
+        <w:t xml:space="preserve">-</w:t>
+      </w:r>
+    </w:p>
+    <w:p>
+      <w:pPr>
+        <w:numPr>
+          <w:ilvl w:val="0"/>
+          <w:numId w:val="1008"/>
+        </w:numPr>
+        <w:pStyle w:val="Compact"/>
+      </w:pPr>
+      <w:r>
+        <w:rPr>
+          <w:bCs/>
+          <w:b/>
+        </w:rPr>
         <w:t xml:space="preserve">Faceted Search</w:t>
       </w:r>
       <w:r>
@@ -3795,6 +3905,28 @@
           <w:bCs/>
           <w:b/>
         </w:rPr>
+        <w:t xml:space="preserve">Humane Technology</w:t>
+      </w:r>
+      <w:r>
+        <w:t xml:space="preserve"> </w:t>
+      </w:r>
+      <w:r>
+        <w:t xml:space="preserve">-</w:t>
+      </w:r>
+    </w:p>
+    <w:p>
+      <w:pPr>
+        <w:numPr>
+          <w:ilvl w:val="0"/>
+          <w:numId w:val="1008"/>
+        </w:numPr>
+        <w:pStyle w:val="Compact"/>
+      </w:pPr>
+      <w:r>
+        <w:rPr>
+          <w:bCs/>
+          <w:b/>
+        </w:rPr>
         <w:t xml:space="preserve">ICO - Information Commissioner’s Office</w:t>
       </w:r>
       <w:r>
@@ -4440,51 +4572,29 @@
           <w:bCs/>
           <w:b/>
         </w:rPr>
-        <w:t xml:space="preserve">Personal Data Economy, the</w:t>
-      </w:r>
-      <w:r>
-        <w:t xml:space="preserve"> </w:t>
-      </w:r>
-      <w:r>
-        <w:t xml:space="preserve">-</w:t>
-      </w:r>
-    </w:p>
-    <w:p>
-      <w:pPr>
-        <w:numPr>
-          <w:ilvl w:val="0"/>
-          <w:numId w:val="1008"/>
-        </w:numPr>
-        <w:pStyle w:val="Compact"/>
-      </w:pPr>
-      <w:r>
-        <w:rPr>
-          <w:bCs/>
-          <w:b/>
-        </w:rPr>
-        <w:t xml:space="preserve">Personal Data Economy, one’s own</w:t>
-      </w:r>
-      <w:r>
-        <w:t xml:space="preserve"> </w:t>
-      </w:r>
-      <w:r>
-        <w:t xml:space="preserve">-</w:t>
-      </w:r>
-    </w:p>
-    <w:p>
-      <w:pPr>
-        <w:numPr>
-          <w:ilvl w:val="0"/>
-          <w:numId w:val="1008"/>
-        </w:numPr>
-        <w:pStyle w:val="Compact"/>
-      </w:pPr>
-      <w:r>
-        <w:rPr>
-          <w:bCs/>
-          <w:b/>
-        </w:rPr>
-        <w:t xml:space="preserve">Personal Data Ecosystems</w:t>
+        <w:t xml:space="preserve">PDE - Personal Data Economy</w:t>
+      </w:r>
+      <w:r>
+        <w:t xml:space="preserve"> </w:t>
+      </w:r>
+      <w:r>
+        <w:t xml:space="preserve">-</w:t>
+      </w:r>
+    </w:p>
+    <w:p>
+      <w:pPr>
+        <w:numPr>
+          <w:ilvl w:val="0"/>
+          <w:numId w:val="1008"/>
+        </w:numPr>
+        <w:pStyle w:val="Compact"/>
+      </w:pPr>
+      <w:r>
+        <w:rPr>
+          <w:bCs/>
+          <w:b/>
+        </w:rPr>
+        <w:t xml:space="preserve">Personal Data Ecosystem</w:t>
       </w:r>
       <w:r>
         <w:t xml:space="preserve"> </w:t>

</xml_diff>

<commit_message>
finished approach 4! chapter 7
</commit_message>
<xml_diff>
--- a/docx/frontmatter.docx
+++ b/docx/frontmatter.docx
@@ -818,7 +818,7 @@
           <w:bCs/>
           <w:b/>
         </w:rPr>
-        <w:t xml:space="preserve">Life Interface</w:t>
+        <w:t xml:space="preserve">Life Interface Design</w:t>
       </w:r>
       <w:r>
         <w:t xml:space="preserve"> </w:t>
@@ -994,6 +994,28 @@
           <w:bCs/>
           <w:b/>
         </w:rPr>
+        <w:t xml:space="preserve">Pushing the Seams</w:t>
+      </w:r>
+      <w:r>
+        <w:t xml:space="preserve"> </w:t>
+      </w:r>
+      <w:r>
+        <w:t xml:space="preserve">- [ADD SECTIONREF]</w:t>
+      </w:r>
+    </w:p>
+    <w:p>
+      <w:pPr>
+        <w:numPr>
+          <w:ilvl w:val="0"/>
+          <w:numId w:val="1003"/>
+        </w:numPr>
+        <w:pStyle w:val="Compact"/>
+      </w:pPr>
+      <w:r>
+        <w:rPr>
+          <w:bCs/>
+          <w:b/>
+        </w:rPr>
         <w:t xml:space="preserve">Proxy Representations of Immobile Data</w:t>
       </w:r>
       <w:r>
@@ -1017,6 +1039,28 @@
           <w:b/>
         </w:rPr>
         <w:t xml:space="preserve">Shared Data Interaction</w:t>
+      </w:r>
+      <w:r>
+        <w:t xml:space="preserve"> </w:t>
+      </w:r>
+      <w:r>
+        <w:t xml:space="preserve">- [ADD SECTIONREF]</w:t>
+      </w:r>
+    </w:p>
+    <w:p>
+      <w:pPr>
+        <w:numPr>
+          <w:ilvl w:val="0"/>
+          <w:numId w:val="1003"/>
+        </w:numPr>
+        <w:pStyle w:val="Compact"/>
+      </w:pPr>
+      <w:r>
+        <w:rPr>
+          <w:bCs/>
+          <w:b/>
+        </w:rPr>
+        <w:t xml:space="preserve">Surface Information Injustices</w:t>
       </w:r>
       <w:r>
         <w:t xml:space="preserve"> </w:t>
@@ -2676,6 +2720,28 @@
           <w:bCs/>
           <w:b/>
         </w:rPr>
+        <w:t xml:space="preserve">Accessibility Tags (ARIA)</w:t>
+      </w:r>
+      <w:r>
+        <w:t xml:space="preserve"> </w:t>
+      </w:r>
+      <w:r>
+        <w:t xml:space="preserve">-</w:t>
+      </w:r>
+    </w:p>
+    <w:p>
+      <w:pPr>
+        <w:numPr>
+          <w:ilvl w:val="0"/>
+          <w:numId w:val="1008"/>
+        </w:numPr>
+        <w:pStyle w:val="Compact"/>
+      </w:pPr>
+      <w:r>
+        <w:rPr>
+          <w:bCs/>
+          <w:b/>
+        </w:rPr>
         <w:t xml:space="preserve">Activism</w:t>
       </w:r>
       <w:r>
@@ -3336,6 +3402,50 @@
           <w:bCs/>
           <w:b/>
         </w:rPr>
+        <w:t xml:space="preserve">Design, Adversarial</w:t>
+      </w:r>
+      <w:r>
+        <w:t xml:space="preserve"> </w:t>
+      </w:r>
+      <w:r>
+        <w:t xml:space="preserve">-</w:t>
+      </w:r>
+    </w:p>
+    <w:p>
+      <w:pPr>
+        <w:numPr>
+          <w:ilvl w:val="0"/>
+          <w:numId w:val="1008"/>
+        </w:numPr>
+        <w:pStyle w:val="Compact"/>
+      </w:pPr>
+      <w:r>
+        <w:rPr>
+          <w:bCs/>
+          <w:b/>
+        </w:rPr>
+        <w:t xml:space="preserve">Design, Design After</w:t>
+      </w:r>
+      <w:r>
+        <w:t xml:space="preserve"> </w:t>
+      </w:r>
+      <w:r>
+        <w:t xml:space="preserve">-</w:t>
+      </w:r>
+    </w:p>
+    <w:p>
+      <w:pPr>
+        <w:numPr>
+          <w:ilvl w:val="0"/>
+          <w:numId w:val="1008"/>
+        </w:numPr>
+        <w:pStyle w:val="Compact"/>
+      </w:pPr>
+      <w:r>
+        <w:rPr>
+          <w:bCs/>
+          <w:b/>
+        </w:rPr>
         <w:t xml:space="preserve">Design, Disrespectful</w:t>
       </w:r>
       <w:r>
@@ -3424,6 +3534,28 @@
           <w:bCs/>
           <w:b/>
         </w:rPr>
+        <w:t xml:space="preserve">Device Tenancy</w:t>
+      </w:r>
+      <w:r>
+        <w:t xml:space="preserve"> </w:t>
+      </w:r>
+      <w:r>
+        <w:t xml:space="preserve">-</w:t>
+      </w:r>
+    </w:p>
+    <w:p>
+      <w:pPr>
+        <w:numPr>
+          <w:ilvl w:val="0"/>
+          <w:numId w:val="1008"/>
+        </w:numPr>
+        <w:pStyle w:val="Compact"/>
+      </w:pPr>
+      <w:r>
+        <w:rPr>
+          <w:bCs/>
+          <w:b/>
+        </w:rPr>
         <w:t xml:space="preserve">Digital Civics</w:t>
       </w:r>
       <w:r>
@@ -3622,6 +3754,28 @@
           <w:bCs/>
           <w:b/>
         </w:rPr>
+        <w:t xml:space="preserve">Empowerment in Use</w:t>
+      </w:r>
+      <w:r>
+        <w:t xml:space="preserve"> </w:t>
+      </w:r>
+      <w:r>
+        <w:t xml:space="preserve">-</w:t>
+      </w:r>
+    </w:p>
+    <w:p>
+      <w:pPr>
+        <w:numPr>
+          <w:ilvl w:val="0"/>
+          <w:numId w:val="1008"/>
+        </w:numPr>
+        <w:pStyle w:val="Compact"/>
+      </w:pPr>
+      <w:r>
+        <w:rPr>
+          <w:bCs/>
+          <w:b/>
+        </w:rPr>
         <w:t xml:space="preserve">Entities</w:t>
       </w:r>
       <w:r>
@@ -4059,6 +4213,28 @@
           <w:bCs/>
           <w:b/>
         </w:rPr>
+        <w:t xml:space="preserve">Information Landscape</w:t>
+      </w:r>
+      <w:r>
+        <w:t xml:space="preserve"> </w:t>
+      </w:r>
+      <w:r>
+        <w:t xml:space="preserve">-</w:t>
+      </w:r>
+    </w:p>
+    <w:p>
+      <w:pPr>
+        <w:numPr>
+          <w:ilvl w:val="0"/>
+          <w:numId w:val="1008"/>
+        </w:numPr>
+        <w:pStyle w:val="Compact"/>
+      </w:pPr>
+      <w:r>
+        <w:rPr>
+          <w:bCs/>
+          <w:b/>
+        </w:rPr>
         <w:t xml:space="preserve">Infrastructural Power, and its Four Levers</w:t>
       </w:r>
       <w:r>
@@ -5452,6 +5628,28 @@
           <w:bCs/>
           <w:b/>
         </w:rPr>
+        <w:t xml:space="preserve">TrackerControl</w:t>
+      </w:r>
+      <w:r>
+        <w:t xml:space="preserve"> </w:t>
+      </w:r>
+      <w:r>
+        <w:t xml:space="preserve">- see Data Flow Auditing.</w:t>
+      </w:r>
+    </w:p>
+    <w:p>
+      <w:pPr>
+        <w:numPr>
+          <w:ilvl w:val="0"/>
+          <w:numId w:val="1008"/>
+        </w:numPr>
+        <w:pStyle w:val="Compact"/>
+      </w:pPr>
+      <w:r>
+        <w:rPr>
+          <w:bCs/>
+          <w:b/>
+        </w:rPr>
         <w:t xml:space="preserve">Troubled Families</w:t>
       </w:r>
       <w:r>
@@ -5497,6 +5695,28 @@
           <w:b/>
         </w:rPr>
         <w:t xml:space="preserve">Web Augmentation</w:t>
+      </w:r>
+      <w:r>
+        <w:t xml:space="preserve"> </w:t>
+      </w:r>
+      <w:r>
+        <w:t xml:space="preserve">-</w:t>
+      </w:r>
+    </w:p>
+    <w:p>
+      <w:pPr>
+        <w:numPr>
+          <w:ilvl w:val="0"/>
+          <w:numId w:val="1008"/>
+        </w:numPr>
+        <w:pStyle w:val="Compact"/>
+      </w:pPr>
+      <w:r>
+        <w:rPr>
+          <w:bCs/>
+          <w:b/>
+        </w:rPr>
+        <w:t xml:space="preserve">Web Extensions</w:t>
       </w:r>
       <w:r>
         <w:t xml:space="preserve"> </w:t>

</xml_diff>

<commit_message>
adding acknowledgements and dedication
</commit_message>
<xml_diff>
--- a/docx/frontmatter.docx
+++ b/docx/frontmatter.docx
@@ -80,7 +80,7 @@
         </w:p>
       </w:sdtContent>
     </w:sdt>
-    <w:bookmarkStart w:id="21" w:name="frontmatter"/>
+    <w:bookmarkStart w:id="20" w:name="frontmatter"/>
     <w:p>
       <w:pPr>
         <w:pStyle w:val="Heading1"/>
@@ -89,10 +89,11 @@
         <w:t xml:space="preserve">Frontmatter</w:t>
       </w:r>
     </w:p>
-    <w:bookmarkStart w:id="20" w:name="abstract"/>
-    <w:p>
-      <w:pPr>
-        <w:pStyle w:val="Heading3"/>
+    <w:bookmarkEnd w:id="20"/>
+    <w:bookmarkStart w:id="21" w:name="abstract"/>
+    <w:p>
+      <w:pPr>
+        <w:pStyle w:val="Heading1"/>
       </w:pPr>
       <w:r>
         <w:t xml:space="preserve">Abstract</w:t>
@@ -110,6 +111,8 @@
       </w:r>
       <w:r>
         <w:rPr>
+          <w:bCs/>
+          <w:b/>
           <w:iCs/>
           <w:i/>
         </w:rPr>
@@ -135,13 +138,15 @@
         <w:t xml:space="preserve"> </w:t>
       </w:r>
       <w:r>
-        <w:t xml:space="preserve">PhD research explores, from a pragmatic, constructivist perspective, the topic of</w:t>
+        <w:t xml:space="preserve">PhD research explores, from a pragmatic, individualist, constructivist perspective, the topic of</w:t>
       </w:r>
       <w:r>
         <w:t xml:space="preserve"> </w:t>
       </w:r>
       <w:r>
         <w:rPr>
+          <w:bCs/>
+          <w:b/>
           <w:iCs/>
           <w:i/>
         </w:rPr>
@@ -155,6 +160,8 @@
       </w:r>
       <w:r>
         <w:rPr>
+          <w:bCs/>
+          <w:b/>
           <w:iCs/>
           <w:i/>
         </w:rPr>
@@ -162,6 +169,8 @@
       </w:r>
       <w:r>
         <w:rPr>
+          <w:bCs/>
+          <w:b/>
           <w:iCs/>
           <w:i/>
         </w:rPr>
@@ -169,6 +178,8 @@
       </w:r>
       <w:r>
         <w:rPr>
+          <w:bCs/>
+          <w:b/>
           <w:iCs/>
           <w:i/>
         </w:rPr>
@@ -198,6 +209,8 @@
       </w:r>
       <w:r>
         <w:rPr>
+          <w:bCs/>
+          <w:b/>
           <w:iCs/>
           <w:i/>
         </w:rPr>
@@ -214,6 +227,8 @@
       </w:r>
       <w:r>
         <w:rPr>
+          <w:bCs/>
+          <w:b/>
           <w:iCs/>
           <w:i/>
         </w:rPr>
@@ -275,6 +290,8 @@
       </w:r>
       <w:r>
         <w:rPr>
+          <w:bCs/>
+          <w:b/>
           <w:iCs/>
           <w:i/>
         </w:rPr>
@@ -300,25 +317,124 @@
         <w:t xml:space="preserve"> </w:t>
       </w:r>
       <w:r>
-        <w:t xml:space="preserve">of these goals, drawing on first-hand knowledge acquired from expert participation in industrial research projects at BBC R&amp;D and Hestia.ai/SITRA, mapping out the</w:t>
-      </w:r>
-      <w:r>
-        <w:t xml:space="preserve"> </w:t>
-      </w:r>
+        <w:t xml:space="preserve">of these goals, drawing on first-hand knowledge acquired from expert participation in industrial research projects at BBC R&amp;D and Hestia.ai/SITRA,</w:t>
+      </w:r>
+      <w:r>
+        <w:t xml:space="preserve"> </w:t>
+      </w:r>
+      <w:r>
+        <w:rPr>
+          <w:iCs/>
+          <w:i/>
+          <w:bCs/>
+          <w:b/>
+        </w:rPr>
+        <w:t xml:space="preserve">mapping out the landscape for future research and innovation</w:t>
+      </w:r>
+      <w:r>
+        <w:t xml:space="preserve">.</w:t>
+      </w:r>
+    </w:p>
+    <w:bookmarkEnd w:id="21"/>
+    <w:bookmarkStart w:id="22" w:name="dedication"/>
+    <w:p>
+      <w:pPr>
+        <w:pStyle w:val="Heading1"/>
+      </w:pPr>
+      <w:r>
+        <w:t xml:space="preserve">Dedication</w:t>
+      </w:r>
+    </w:p>
+    <w:p>
+      <w:pPr>
+        <w:pStyle w:val="FirstParagraph"/>
+      </w:pPr>
       <w:r>
         <w:rPr>
           <w:iCs/>
           <w:i/>
         </w:rPr>
-        <w:t xml:space="preserve">landscape for future research and innovation</w:t>
-      </w:r>
-      <w:r>
-        <w:t xml:space="preserve">.</w:t>
-      </w:r>
-    </w:p>
-    <w:bookmarkEnd w:id="20"/>
-    <w:bookmarkEnd w:id="21"/>
-    <w:bookmarkStart w:id="22" w:name="acknowledgements"/>
+        <w:t xml:space="preserve">For</w:t>
+      </w:r>
+      <w:r>
+        <w:rPr>
+          <w:iCs/>
+          <w:i/>
+        </w:rPr>
+        <w:t xml:space="preserve"> </w:t>
+      </w:r>
+      <w:r>
+        <w:rPr>
+          <w:bCs/>
+          <w:b/>
+          <w:iCs/>
+          <w:i/>
+        </w:rPr>
+        <w:t xml:space="preserve">Rosie</w:t>
+      </w:r>
+      <w:r>
+        <w:rPr>
+          <w:iCs/>
+          <w:i/>
+        </w:rPr>
+        <w:t xml:space="preserve">,</w:t>
+      </w:r>
+      <w:r>
+        <w:rPr>
+          <w:iCs/>
+          <w:i/>
+        </w:rPr>
+        <w:t xml:space="preserve"> </w:t>
+      </w:r>
+      <w:r>
+        <w:rPr>
+          <w:bCs/>
+          <w:b/>
+          <w:iCs/>
+          <w:i/>
+        </w:rPr>
+        <w:t xml:space="preserve">Joey</w:t>
+      </w:r>
+      <w:r>
+        <w:rPr>
+          <w:iCs/>
+          <w:i/>
+        </w:rPr>
+        <w:t xml:space="preserve"> </w:t>
+      </w:r>
+      <w:r>
+        <w:rPr>
+          <w:iCs/>
+          <w:i/>
+        </w:rPr>
+        <w:t xml:space="preserve">and</w:t>
+      </w:r>
+      <w:r>
+        <w:rPr>
+          <w:iCs/>
+          <w:i/>
+        </w:rPr>
+        <w:t xml:space="preserve"> </w:t>
+      </w:r>
+      <w:r>
+        <w:rPr>
+          <w:bCs/>
+          <w:b/>
+          <w:iCs/>
+          <w:i/>
+        </w:rPr>
+        <w:t xml:space="preserve">Zach</w:t>
+      </w:r>
+      <w:r>
+        <w:rPr>
+          <w:iCs/>
+          <w:i/>
+        </w:rPr>
+        <w:t xml:space="preserve">, in the hope that you and your generation might discover a future where technology and personal data drive human flourishing more than corporate profit.</w:t>
+      </w:r>
+    </w:p>
+    <w:bookmarkEnd w:id="22"/>
+    <w:bookmarkStart w:id="23" w:name="acknowledgements"/>
     <w:p>
       <w:pPr>
         <w:pStyle w:val="Heading1"/>
@@ -327,8 +443,307 @@
         <w:t xml:space="preserve">Acknowledgements</w:t>
       </w:r>
     </w:p>
-    <w:bookmarkEnd w:id="22"/>
-    <w:bookmarkStart w:id="37" w:name="lists-of-tables-and-figures"/>
+    <w:p>
+      <w:pPr>
+        <w:pStyle w:val="FirstParagraph"/>
+      </w:pPr>
+      <w:r>
+        <w:t xml:space="preserve">No-one really knows how hard a PhD is until they are already well beyond the point of no return. It is demanding, challenging and often thankless and lonely work, working countless hours, striving to find meaning among masses of data or iterating endlessly to concisely express complex, nebulous and elusive ideas. It is an endeavour made even harder when one is a mature student with financial and parental responsibilities. At times, especially during the final unfunded writing-up period, the impacts upon my life and those around me have been huge and unreasonable. For this reason, the greatest thanks of all must go to my wife Joni, who has stood by me throughout, picking up the slack where I could not. She has endured the impacts of money, time, uncertainty and divided attention that this work has thrust upon our family. She has also provided practical help on countless occasions with everything from poster layout to time management to grammatical advice. I love you forever, Joni. Thank you.</w:t>
+      </w:r>
+    </w:p>
+    <w:p>
+      <w:pPr>
+        <w:pStyle w:val="BodyText"/>
+      </w:pPr>
+      <w:r>
+        <w:t xml:space="preserve">The next person I want to thank is Jack Holt, who dedicated many weeks and months of his life to collaborate with me to analyse of mountains of participant data from Case Study Two and to co-write the paper</w:t>
+      </w:r>
+      <w:r>
+        <w:t xml:space="preserve"> </w:t>
+      </w:r>
+      <w:r>
+        <w:t xml:space="preserve">(</w:t>
+      </w:r>
+      <w:hyperlink w:anchor="ref-bowyer2022gdpr">
+        <w:r>
+          <w:rPr>
+            <w:rStyle w:val="Hyperlink"/>
+          </w:rPr>
+          <w:t xml:space="preserve">Bowyer</w:t>
+        </w:r>
+        <w:r>
+          <w:rPr>
+            <w:rStyle w:val="Hyperlink"/>
+          </w:rPr>
+          <w:t xml:space="preserve"> </w:t>
+        </w:r>
+        <w:r>
+          <w:rPr>
+            <w:rStyle w:val="Hyperlink"/>
+            <w:iCs/>
+            <w:i/>
+          </w:rPr>
+          <w:t xml:space="preserve">et al.</w:t>
+        </w:r>
+        <w:r>
+          <w:rPr>
+            <w:rStyle w:val="Hyperlink"/>
+          </w:rPr>
+          <w:t xml:space="preserve">, 2022</w:t>
+        </w:r>
+      </w:hyperlink>
+      <w:r>
+        <w:t xml:space="preserve">)</w:t>
+      </w:r>
+      <w:r>
+        <w:t xml:space="preserve"> </w:t>
+      </w:r>
+      <w:r>
+        <w:t xml:space="preserve">with me. I have absolutely no doubt that without his dedication, it would have been impossible to complete and publish the study in any reasonable timeframe.</w:t>
+      </w:r>
+    </w:p>
+    <w:p>
+      <w:pPr>
+        <w:pStyle w:val="BodyText"/>
+      </w:pPr>
+      <w:r>
+        <w:t xml:space="preserve">I would like to thank, in reverse chronological order, my supervisors and all the other faculty and staff who have supported me on this six-year journey:</w:t>
+      </w:r>
+    </w:p>
+    <w:p>
+      <w:pPr>
+        <w:numPr>
+          <w:ilvl w:val="0"/>
+          <w:numId w:val="1001"/>
+        </w:numPr>
+        <w:pStyle w:val="Compact"/>
+      </w:pPr>
+      <w:r>
+        <w:t xml:space="preserve">Dave Kirk, for both detailed and high-level advice in bringing my thesis to conclusion during the final year;</w:t>
+      </w:r>
+    </w:p>
+    <w:p>
+      <w:pPr>
+        <w:numPr>
+          <w:ilvl w:val="0"/>
+          <w:numId w:val="1001"/>
+        </w:numPr>
+        <w:pStyle w:val="Compact"/>
+      </w:pPr>
+      <w:r>
+        <w:t xml:space="preserve">Jan Smeddinck, for calm, pragmatic and thorough feedback and encouragement on drafts and plans through the latter half of my research;</w:t>
+      </w:r>
+    </w:p>
+    <w:p>
+      <w:pPr>
+        <w:numPr>
+          <w:ilvl w:val="0"/>
+          <w:numId w:val="1001"/>
+        </w:numPr>
+        <w:pStyle w:val="Compact"/>
+      </w:pPr>
+      <w:r>
+        <w:t xml:space="preserve">Rob Wilson, for always reminding me to stay grounded in the data, and for his sage advice in matters sociotechnical and philosophical;</w:t>
+      </w:r>
+    </w:p>
+    <w:p>
+      <w:pPr>
+        <w:numPr>
+          <w:ilvl w:val="0"/>
+          <w:numId w:val="1001"/>
+        </w:numPr>
+        <w:pStyle w:val="Compact"/>
+      </w:pPr>
+      <w:r>
+        <w:t xml:space="preserve">Josephine Go Jeffries, for much-needed scrutiny and challenges to my writing and many detailed chapter draft reviews;</w:t>
+      </w:r>
+    </w:p>
+    <w:p>
+      <w:pPr>
+        <w:numPr>
+          <w:ilvl w:val="0"/>
+          <w:numId w:val="1001"/>
+        </w:numPr>
+        <w:pStyle w:val="Compact"/>
+      </w:pPr>
+      <w:r>
+        <w:t xml:space="preserve">Patrick Olivier, Pete Wright and Dave Kirk, for their continuing commitment to help me find ways to make the PhD financially viable through the finding and accommodating of peripheral paid work;</w:t>
+      </w:r>
+    </w:p>
+    <w:p>
+      <w:pPr>
+        <w:numPr>
+          <w:ilvl w:val="0"/>
+          <w:numId w:val="1001"/>
+        </w:numPr>
+        <w:pStyle w:val="Compact"/>
+      </w:pPr>
+      <w:r>
+        <w:t xml:space="preserve">Kyle Montague, for his valuable input on study design in the early stages of my PhD, and for advocating to protect my independence and integrity as a researcher during problematic negotiations with a partner organisation;</w:t>
+      </w:r>
+    </w:p>
+    <w:p>
+      <w:pPr>
+        <w:numPr>
+          <w:ilvl w:val="0"/>
+          <w:numId w:val="1001"/>
+        </w:numPr>
+        <w:pStyle w:val="Compact"/>
+      </w:pPr>
+      <w:r>
+        <w:t xml:space="preserve">Phil Lord, for assistance and advocacy with those same issues at a crucial time;</w:t>
+      </w:r>
+    </w:p>
+    <w:p>
+      <w:pPr>
+        <w:numPr>
+          <w:ilvl w:val="0"/>
+          <w:numId w:val="1001"/>
+        </w:numPr>
+        <w:pStyle w:val="Compact"/>
+      </w:pPr>
+      <w:r>
+        <w:t xml:space="preserve">Madeline Balaam, for inspiration on participatory methods right at the start, and helping me develop a paper writing style;</w:t>
+      </w:r>
+    </w:p>
+    <w:p>
+      <w:pPr>
+        <w:numPr>
+          <w:ilvl w:val="0"/>
+          <w:numId w:val="1001"/>
+        </w:numPr>
+        <w:pStyle w:val="Compact"/>
+      </w:pPr>
+      <w:r>
+        <w:t xml:space="preserve">Rachel Pattinson, for being the best CDT manager a postgraduate could hope for;</w:t>
+      </w:r>
+    </w:p>
+    <w:p>
+      <w:pPr>
+        <w:numPr>
+          <w:ilvl w:val="0"/>
+          <w:numId w:val="1001"/>
+        </w:numPr>
+        <w:pStyle w:val="Compact"/>
+      </w:pPr>
+      <w:r>
+        <w:t xml:space="preserve">Alex, Fion, Glau, James, Sara, Paul, Nicola and all the other admin staff, for a million random assists;</w:t>
+      </w:r>
+    </w:p>
+    <w:p>
+      <w:pPr>
+        <w:numPr>
+          <w:ilvl w:val="0"/>
+          <w:numId w:val="1001"/>
+        </w:numPr>
+        <w:pStyle w:val="Compact"/>
+      </w:pPr>
+      <w:r>
+        <w:t xml:space="preserve">And also to Rob Comber, Simon Bowen and all the other lecturers who taught me valuable Digital Civics and research skills during the MRes that helped shape the researcher I am.</w:t>
+      </w:r>
+    </w:p>
+    <w:p>
+      <w:pPr>
+        <w:pStyle w:val="FirstParagraph"/>
+      </w:pPr>
+      <w:r>
+        <w:t xml:space="preserve">I have been fortunate to take this journey with dozens of other researchers. I would like to especially thank:</w:t>
+      </w:r>
+    </w:p>
+    <w:p>
+      <w:pPr>
+        <w:numPr>
+          <w:ilvl w:val="0"/>
+          <w:numId w:val="1002"/>
+        </w:numPr>
+        <w:pStyle w:val="Compact"/>
+      </w:pPr>
+      <w:r>
+        <w:t xml:space="preserve">Tom Maskell, for his help with wrestling with concepts around data access and involvement, and companionship on many bus commutes in the early years;</w:t>
+      </w:r>
+    </w:p>
+    <w:p>
+      <w:pPr>
+        <w:numPr>
+          <w:ilvl w:val="0"/>
+          <w:numId w:val="1002"/>
+        </w:numPr>
+        <w:pStyle w:val="Compact"/>
+      </w:pPr>
+      <w:r>
+        <w:t xml:space="preserve">Sunil Rodger, for valuable moral support, writing camaraderie, and practical advice for the last two years; and</w:t>
+      </w:r>
+    </w:p>
+    <w:p>
+      <w:pPr>
+        <w:numPr>
+          <w:ilvl w:val="0"/>
+          <w:numId w:val="1002"/>
+        </w:numPr>
+        <w:pStyle w:val="Compact"/>
+      </w:pPr>
+      <w:r>
+        <w:t xml:space="preserve">Stuart Wheater, for myriad data discussions and tactical discussions through a difficult period that often went beyond project business.</w:t>
+      </w:r>
+    </w:p>
+    <w:p>
+      <w:pPr>
+        <w:pStyle w:val="FirstParagraph"/>
+      </w:pPr>
+      <w:r>
+        <w:t xml:space="preserve">Finally I would also like to thank, in no particular order:</w:t>
+      </w:r>
+    </w:p>
+    <w:p>
+      <w:pPr>
+        <w:numPr>
+          <w:ilvl w:val="0"/>
+          <w:numId w:val="1003"/>
+        </w:numPr>
+        <w:pStyle w:val="Compact"/>
+      </w:pPr>
+      <w:r>
+        <w:t xml:space="preserve">Rebecca Nicholson, Sean Peacock, Jen Manuel, Rosie Bellini, Seb Prost, Kieran Cutting, James Hodge, Hazel Dixon and all the other Digital Civics PhDs whose company and mutual support I had the pleasure of during dozens of writing sessions;</w:t>
+      </w:r>
+    </w:p>
+    <w:p>
+      <w:pPr>
+        <w:numPr>
+          <w:ilvl w:val="0"/>
+          <w:numId w:val="1003"/>
+        </w:numPr>
+        <w:pStyle w:val="Compact"/>
+      </w:pPr>
+      <w:r>
+        <w:t xml:space="preserve">Louis Goffe, Debbie Smart, Kat Jackson, Liam Spencer, Ruth McGovern and Kyle Montague for giving up their time to help run workshops with participants;</w:t>
+      </w:r>
+    </w:p>
+    <w:p>
+      <w:pPr>
+        <w:numPr>
+          <w:ilvl w:val="0"/>
+          <w:numId w:val="1003"/>
+        </w:numPr>
+        <w:pStyle w:val="Compact"/>
+      </w:pPr>
+      <w:r>
+        <w:t xml:space="preserve">Paul-Olivier Dehaye, Soheil Human, Jasmine Cox, Peter Wells, Ian Forrester, Tim Broom, Suzanne Clarke, Chris Gameson, Neelima Sailaja, Sarah Knowles, Kellie Morrissey, Vidya Sarangapani, Aare Puussaar, StJohn Deakins, Jay Rainey and all the other experts I had the pleasure to work with or learn from; and</w:t>
+      </w:r>
+    </w:p>
+    <w:p>
+      <w:pPr>
+        <w:numPr>
+          <w:ilvl w:val="0"/>
+          <w:numId w:val="1003"/>
+        </w:numPr>
+        <w:pStyle w:val="Compact"/>
+      </w:pPr>
+      <w:r>
+        <w:t xml:space="preserve">the participants themselves, who shall remain nameless but without which this work could not exist.</w:t>
+      </w:r>
+    </w:p>
+    <w:bookmarkEnd w:id="23"/>
+    <w:bookmarkStart w:id="38" w:name="lists-of-tables-and-figures"/>
     <w:p>
       <w:pPr>
         <w:pStyle w:val="Heading1"/>
@@ -337,7 +752,7 @@
         <w:t xml:space="preserve">Lists of Tables and Figures</w:t>
       </w:r>
     </w:p>
-    <w:bookmarkStart w:id="27" w:name="lists-of-tables-by-chapter"/>
+    <w:bookmarkStart w:id="28" w:name="lists-of-tables-by-chapter"/>
     <w:p>
       <w:pPr>
         <w:pStyle w:val="Heading2"/>
@@ -346,7 +761,7 @@
         <w:t xml:space="preserve">Lists of Tables by Chapter</w:t>
       </w:r>
     </w:p>
-    <w:bookmarkStart w:id="23" w:name="tables-in-chapter-3"/>
+    <w:bookmarkStart w:id="24" w:name="tables-in-chapter-3"/>
     <w:p>
       <w:pPr>
         <w:pStyle w:val="Heading3"/>
@@ -359,7 +774,7 @@
       <w:pPr>
         <w:numPr>
           <w:ilvl w:val="0"/>
-          <w:numId w:val="1001"/>
+          <w:numId w:val="1004"/>
         </w:numPr>
         <w:pStyle w:val="Compact"/>
       </w:pPr>
@@ -384,7 +799,7 @@
       <w:pPr>
         <w:numPr>
           <w:ilvl w:val="0"/>
-          <w:numId w:val="1001"/>
+          <w:numId w:val="1004"/>
         </w:numPr>
         <w:pStyle w:val="Compact"/>
       </w:pPr>
@@ -405,8 +820,8 @@
         <w:t xml:space="preserve">- Context Two (Digital Life): Participants Involved in Digital Life Research Activities Leading into Case Study Two.</w:t>
       </w:r>
     </w:p>
-    <w:bookmarkEnd w:id="23"/>
-    <w:bookmarkStart w:id="24" w:name="tables-in-chapter-4"/>
+    <w:bookmarkEnd w:id="24"/>
+    <w:bookmarkStart w:id="25" w:name="tables-in-chapter-4"/>
     <w:p>
       <w:pPr>
         <w:pStyle w:val="Heading3"/>
@@ -419,7 +834,7 @@
       <w:pPr>
         <w:numPr>
           <w:ilvl w:val="0"/>
-          <w:numId w:val="1002"/>
+          <w:numId w:val="1005"/>
         </w:numPr>
         <w:pStyle w:val="Compact"/>
       </w:pPr>
@@ -444,7 +859,7 @@
       <w:pPr>
         <w:numPr>
           <w:ilvl w:val="0"/>
-          <w:numId w:val="1002"/>
+          <w:numId w:val="1005"/>
         </w:numPr>
         <w:pStyle w:val="Compact"/>
       </w:pPr>
@@ -469,7 +884,7 @@
       <w:pPr>
         <w:numPr>
           <w:ilvl w:val="0"/>
-          <w:numId w:val="1002"/>
+          <w:numId w:val="1005"/>
         </w:numPr>
         <w:pStyle w:val="Compact"/>
       </w:pPr>
@@ -494,7 +909,7 @@
       <w:pPr>
         <w:numPr>
           <w:ilvl w:val="0"/>
-          <w:numId w:val="1002"/>
+          <w:numId w:val="1005"/>
         </w:numPr>
         <w:pStyle w:val="Compact"/>
       </w:pPr>
@@ -519,7 +934,7 @@
       <w:pPr>
         <w:numPr>
           <w:ilvl w:val="0"/>
-          <w:numId w:val="1002"/>
+          <w:numId w:val="1005"/>
         </w:numPr>
         <w:pStyle w:val="Compact"/>
       </w:pPr>
@@ -540,8 +955,8 @@
         <w:t xml:space="preserve">- Theme 3 - Earning Families’ Trust Through Transparency: Subthemes &amp; Participant Quotes</w:t>
       </w:r>
     </w:p>
-    <w:bookmarkEnd w:id="24"/>
-    <w:bookmarkStart w:id="25" w:name="tables-in-chapter-5"/>
+    <w:bookmarkEnd w:id="25"/>
+    <w:bookmarkStart w:id="26" w:name="tables-in-chapter-5"/>
     <w:p>
       <w:pPr>
         <w:pStyle w:val="Heading3"/>
@@ -554,7 +969,7 @@
       <w:pPr>
         <w:numPr>
           <w:ilvl w:val="0"/>
-          <w:numId w:val="1003"/>
+          <w:numId w:val="1006"/>
         </w:numPr>
         <w:pStyle w:val="Compact"/>
       </w:pPr>
@@ -579,7 +994,7 @@
       <w:pPr>
         <w:numPr>
           <w:ilvl w:val="0"/>
-          <w:numId w:val="1003"/>
+          <w:numId w:val="1006"/>
         </w:numPr>
         <w:pStyle w:val="Compact"/>
       </w:pPr>
@@ -604,7 +1019,7 @@
       <w:pPr>
         <w:numPr>
           <w:ilvl w:val="0"/>
-          <w:numId w:val="1003"/>
+          <w:numId w:val="1006"/>
         </w:numPr>
         <w:pStyle w:val="Compact"/>
       </w:pPr>
@@ -629,7 +1044,7 @@
       <w:pPr>
         <w:numPr>
           <w:ilvl w:val="0"/>
-          <w:numId w:val="1003"/>
+          <w:numId w:val="1006"/>
         </w:numPr>
         <w:pStyle w:val="Compact"/>
       </w:pPr>
@@ -654,7 +1069,7 @@
       <w:pPr>
         <w:numPr>
           <w:ilvl w:val="0"/>
-          <w:numId w:val="1003"/>
+          <w:numId w:val="1006"/>
         </w:numPr>
         <w:pStyle w:val="Compact"/>
       </w:pPr>
@@ -679,7 +1094,7 @@
       <w:pPr>
         <w:numPr>
           <w:ilvl w:val="0"/>
-          <w:numId w:val="1003"/>
+          <w:numId w:val="1006"/>
         </w:numPr>
         <w:pStyle w:val="Compact"/>
       </w:pPr>
@@ -704,7 +1119,7 @@
       <w:pPr>
         <w:numPr>
           <w:ilvl w:val="0"/>
-          <w:numId w:val="1003"/>
+          <w:numId w:val="1006"/>
         </w:numPr>
         <w:pStyle w:val="Compact"/>
       </w:pPr>
@@ -729,7 +1144,7 @@
       <w:pPr>
         <w:numPr>
           <w:ilvl w:val="0"/>
-          <w:numId w:val="1003"/>
+          <w:numId w:val="1006"/>
         </w:numPr>
         <w:pStyle w:val="Compact"/>
       </w:pPr>
@@ -750,8 +1165,8 @@
         <w:t xml:space="preserve">- Theme 3 - Fragile Relationships: Subthemes &amp; Participant Quotes</w:t>
       </w:r>
     </w:p>
-    <w:bookmarkEnd w:id="25"/>
-    <w:bookmarkStart w:id="26" w:name="tables-in-chapter-7"/>
+    <w:bookmarkEnd w:id="26"/>
+    <w:bookmarkStart w:id="27" w:name="tables-in-chapter-7"/>
     <w:p>
       <w:pPr>
         <w:pStyle w:val="Heading3"/>
@@ -764,7 +1179,7 @@
       <w:pPr>
         <w:numPr>
           <w:ilvl w:val="0"/>
-          <w:numId w:val="1004"/>
+          <w:numId w:val="1007"/>
         </w:numPr>
         <w:pStyle w:val="Compact"/>
       </w:pPr>
@@ -782,12 +1197,12 @@
         <w:t xml:space="preserve"> </w:t>
       </w:r>
       <w:r>
-        <w:t xml:space="preserve">- Eight lenses on Personal Data**</w:t>
-      </w:r>
-    </w:p>
-    <w:bookmarkEnd w:id="26"/>
+        <w:t xml:space="preserve">- Eight Lenses on Personal Data</w:t>
+      </w:r>
+    </w:p>
     <w:bookmarkEnd w:id="27"/>
-    <w:bookmarkStart w:id="36" w:name="lists-of-figures-by-chapter"/>
+    <w:bookmarkEnd w:id="28"/>
+    <w:bookmarkStart w:id="37" w:name="lists-of-figures-by-chapter"/>
     <w:p>
       <w:pPr>
         <w:pStyle w:val="Heading2"/>
@@ -796,7 +1211,7 @@
         <w:t xml:space="preserve">Lists of Figures by Chapter</w:t>
       </w:r>
     </w:p>
-    <w:bookmarkStart w:id="28" w:name="figures-in-chapter-1"/>
+    <w:bookmarkStart w:id="29" w:name="figures-in-chapter-1"/>
     <w:p>
       <w:pPr>
         <w:pStyle w:val="Heading3"/>
@@ -809,7 +1224,7 @@
       <w:pPr>
         <w:numPr>
           <w:ilvl w:val="0"/>
-          <w:numId w:val="1005"/>
+          <w:numId w:val="1008"/>
         </w:numPr>
         <w:pStyle w:val="Compact"/>
       </w:pPr>
@@ -834,7 +1249,7 @@
       <w:pPr>
         <w:numPr>
           <w:ilvl w:val="0"/>
-          <w:numId w:val="1005"/>
+          <w:numId w:val="1008"/>
         </w:numPr>
         <w:pStyle w:val="Compact"/>
       </w:pPr>
@@ -855,8 +1270,8 @@
         <w:t xml:space="preserve">- The Structure of This Thesis</w:t>
       </w:r>
     </w:p>
-    <w:bookmarkEnd w:id="28"/>
-    <w:bookmarkStart w:id="29" w:name="figures-in-chapter-2"/>
+    <w:bookmarkEnd w:id="29"/>
+    <w:bookmarkStart w:id="30" w:name="figures-in-chapter-2"/>
     <w:p>
       <w:pPr>
         <w:pStyle w:val="Heading3"/>
@@ -869,7 +1284,7 @@
       <w:pPr>
         <w:numPr>
           <w:ilvl w:val="0"/>
-          <w:numId w:val="1006"/>
+          <w:numId w:val="1009"/>
         </w:numPr>
         <w:pStyle w:val="Compact"/>
       </w:pPr>
@@ -894,7 +1309,7 @@
       <w:pPr>
         <w:numPr>
           <w:ilvl w:val="0"/>
-          <w:numId w:val="1006"/>
+          <w:numId w:val="1009"/>
         </w:numPr>
         <w:pStyle w:val="Compact"/>
       </w:pPr>
@@ -928,8 +1343,8 @@
         <w:t xml:space="preserve">’s Stage-based Model of Personal Informatics Systems</w:t>
       </w:r>
     </w:p>
-    <w:bookmarkEnd w:id="29"/>
-    <w:bookmarkStart w:id="30" w:name="figures-in-chapter-3"/>
+    <w:bookmarkEnd w:id="30"/>
+    <w:bookmarkStart w:id="31" w:name="figures-in-chapter-3"/>
     <w:p>
       <w:pPr>
         <w:pStyle w:val="Heading3"/>
@@ -942,7 +1357,7 @@
       <w:pPr>
         <w:numPr>
           <w:ilvl w:val="0"/>
-          <w:numId w:val="1007"/>
+          <w:numId w:val="1010"/>
         </w:numPr>
         <w:pStyle w:val="Compact"/>
       </w:pPr>
@@ -967,7 +1382,7 @@
       <w:pPr>
         <w:numPr>
           <w:ilvl w:val="0"/>
-          <w:numId w:val="1007"/>
+          <w:numId w:val="1010"/>
         </w:numPr>
         <w:pStyle w:val="Compact"/>
       </w:pPr>
@@ -1010,7 +1425,7 @@
       <w:pPr>
         <w:numPr>
           <w:ilvl w:val="0"/>
-          <w:numId w:val="1007"/>
+          <w:numId w:val="1010"/>
         </w:numPr>
         <w:pStyle w:val="Compact"/>
       </w:pPr>
@@ -1035,7 +1450,7 @@
       <w:pPr>
         <w:numPr>
           <w:ilvl w:val="0"/>
-          <w:numId w:val="1007"/>
+          <w:numId w:val="1010"/>
         </w:numPr>
         <w:pStyle w:val="Compact"/>
       </w:pPr>
@@ -1060,7 +1475,7 @@
       <w:pPr>
         <w:numPr>
           <w:ilvl w:val="0"/>
-          <w:numId w:val="1007"/>
+          <w:numId w:val="1010"/>
         </w:numPr>
         <w:pStyle w:val="Compact"/>
       </w:pPr>
@@ -1085,7 +1500,7 @@
       <w:pPr>
         <w:numPr>
           <w:ilvl w:val="0"/>
-          <w:numId w:val="1007"/>
+          <w:numId w:val="1010"/>
         </w:numPr>
         <w:pStyle w:val="Compact"/>
       </w:pPr>
@@ -1110,7 +1525,7 @@
       <w:pPr>
         <w:numPr>
           <w:ilvl w:val="0"/>
-          <w:numId w:val="1007"/>
+          <w:numId w:val="1010"/>
         </w:numPr>
         <w:pStyle w:val="Compact"/>
       </w:pPr>
@@ -1135,7 +1550,7 @@
       <w:pPr>
         <w:numPr>
           <w:ilvl w:val="0"/>
-          <w:numId w:val="1007"/>
+          <w:numId w:val="1010"/>
         </w:numPr>
         <w:pStyle w:val="Compact"/>
       </w:pPr>
@@ -1160,7 +1575,7 @@
       <w:pPr>
         <w:numPr>
           <w:ilvl w:val="0"/>
-          <w:numId w:val="1007"/>
+          <w:numId w:val="1010"/>
         </w:numPr>
         <w:pStyle w:val="Compact"/>
       </w:pPr>
@@ -1185,7 +1600,7 @@
       <w:pPr>
         <w:numPr>
           <w:ilvl w:val="0"/>
-          <w:numId w:val="1007"/>
+          <w:numId w:val="1010"/>
         </w:numPr>
         <w:pStyle w:val="Compact"/>
       </w:pPr>
@@ -1210,7 +1625,7 @@
       <w:pPr>
         <w:numPr>
           <w:ilvl w:val="0"/>
-          <w:numId w:val="1007"/>
+          <w:numId w:val="1010"/>
         </w:numPr>
         <w:pStyle w:val="Compact"/>
       </w:pPr>
@@ -1235,7 +1650,7 @@
       <w:pPr>
         <w:numPr>
           <w:ilvl w:val="0"/>
-          <w:numId w:val="1007"/>
+          <w:numId w:val="1010"/>
         </w:numPr>
         <w:pStyle w:val="Compact"/>
       </w:pPr>
@@ -1260,7 +1675,7 @@
       <w:pPr>
         <w:numPr>
           <w:ilvl w:val="0"/>
-          <w:numId w:val="1007"/>
+          <w:numId w:val="1010"/>
         </w:numPr>
         <w:pStyle w:val="Compact"/>
       </w:pPr>
@@ -1285,7 +1700,7 @@
       <w:pPr>
         <w:numPr>
           <w:ilvl w:val="0"/>
-          <w:numId w:val="1007"/>
+          <w:numId w:val="1010"/>
         </w:numPr>
         <w:pStyle w:val="Compact"/>
       </w:pPr>
@@ -1306,8 +1721,8 @@
         <w:t xml:space="preserve">- How the Case Studies and Peripheral Activities Contribute to This Thesis</w:t>
       </w:r>
     </w:p>
-    <w:bookmarkEnd w:id="30"/>
-    <w:bookmarkStart w:id="31" w:name="figures-in-chapter-4"/>
+    <w:bookmarkEnd w:id="31"/>
+    <w:bookmarkStart w:id="32" w:name="figures-in-chapter-4"/>
     <w:p>
       <w:pPr>
         <w:pStyle w:val="Heading3"/>
@@ -1320,7 +1735,7 @@
       <w:pPr>
         <w:numPr>
           <w:ilvl w:val="0"/>
-          <w:numId w:val="1008"/>
+          <w:numId w:val="1011"/>
         </w:numPr>
         <w:pStyle w:val="Compact"/>
       </w:pPr>
@@ -1345,7 +1760,7 @@
       <w:pPr>
         <w:numPr>
           <w:ilvl w:val="0"/>
-          <w:numId w:val="1008"/>
+          <w:numId w:val="1011"/>
         </w:numPr>
         <w:pStyle w:val="Compact"/>
       </w:pPr>
@@ -1366,8 +1781,8 @@
         <w:t xml:space="preserve">- Current Model of Data Interaction, and Proposed Model of Shared Data Interaction</w:t>
       </w:r>
     </w:p>
-    <w:bookmarkEnd w:id="31"/>
-    <w:bookmarkStart w:id="32" w:name="figures-in-chapter-5"/>
+    <w:bookmarkEnd w:id="32"/>
+    <w:bookmarkStart w:id="33" w:name="figures-in-chapter-5"/>
     <w:p>
       <w:pPr>
         <w:pStyle w:val="Heading3"/>
@@ -1380,7 +1795,7 @@
       <w:pPr>
         <w:numPr>
           <w:ilvl w:val="0"/>
-          <w:numId w:val="1009"/>
+          <w:numId w:val="1012"/>
         </w:numPr>
         <w:pStyle w:val="Compact"/>
       </w:pPr>
@@ -1405,7 +1820,7 @@
       <w:pPr>
         <w:numPr>
           <w:ilvl w:val="0"/>
-          <w:numId w:val="1009"/>
+          <w:numId w:val="1012"/>
         </w:numPr>
         <w:pStyle w:val="Compact"/>
       </w:pPr>
@@ -1430,7 +1845,7 @@
       <w:pPr>
         <w:numPr>
           <w:ilvl w:val="0"/>
-          <w:numId w:val="1009"/>
+          <w:numId w:val="1012"/>
         </w:numPr>
         <w:pStyle w:val="Compact"/>
       </w:pPr>
@@ -1455,7 +1870,7 @@
       <w:pPr>
         <w:numPr>
           <w:ilvl w:val="0"/>
-          <w:numId w:val="1009"/>
+          <w:numId w:val="1012"/>
         </w:numPr>
         <w:pStyle w:val="Compact"/>
       </w:pPr>
@@ -1480,7 +1895,7 @@
       <w:pPr>
         <w:numPr>
           <w:ilvl w:val="0"/>
-          <w:numId w:val="1009"/>
+          <w:numId w:val="1012"/>
         </w:numPr>
         <w:pStyle w:val="Compact"/>
       </w:pPr>
@@ -1505,7 +1920,7 @@
       <w:pPr>
         <w:numPr>
           <w:ilvl w:val="0"/>
-          <w:numId w:val="1009"/>
+          <w:numId w:val="1012"/>
         </w:numPr>
         <w:pStyle w:val="Compact"/>
       </w:pPr>
@@ -1526,8 +1941,8 @@
         <w:t xml:space="preserve">- Participants’ Perceived Trust in Provider at Different Stages of the GDPR/Study Process</w:t>
       </w:r>
     </w:p>
-    <w:bookmarkEnd w:id="32"/>
-    <w:bookmarkStart w:id="33" w:name="figures-in-chapter-7"/>
+    <w:bookmarkEnd w:id="33"/>
+    <w:bookmarkStart w:id="34" w:name="figures-in-chapter-7"/>
     <w:p>
       <w:pPr>
         <w:pStyle w:val="Heading3"/>
@@ -1540,7 +1955,7 @@
       <w:pPr>
         <w:numPr>
           <w:ilvl w:val="0"/>
-          <w:numId w:val="1010"/>
+          <w:numId w:val="1013"/>
         </w:numPr>
         <w:pStyle w:val="Compact"/>
       </w:pPr>
@@ -1565,7 +1980,7 @@
       <w:pPr>
         <w:numPr>
           <w:ilvl w:val="0"/>
-          <w:numId w:val="1010"/>
+          <w:numId w:val="1013"/>
         </w:numPr>
         <w:pStyle w:val="Compact"/>
       </w:pPr>
@@ -1590,7 +2005,7 @@
       <w:pPr>
         <w:numPr>
           <w:ilvl w:val="0"/>
-          <w:numId w:val="1010"/>
+          <w:numId w:val="1013"/>
         </w:numPr>
         <w:pStyle w:val="Compact"/>
       </w:pPr>
@@ -1615,7 +2030,7 @@
       <w:pPr>
         <w:numPr>
           <w:ilvl w:val="0"/>
-          <w:numId w:val="1010"/>
+          <w:numId w:val="1013"/>
         </w:numPr>
         <w:pStyle w:val="Compact"/>
       </w:pPr>
@@ -1640,7 +2055,7 @@
       <w:pPr>
         <w:numPr>
           <w:ilvl w:val="0"/>
-          <w:numId w:val="1010"/>
+          <w:numId w:val="1013"/>
         </w:numPr>
         <w:pStyle w:val="Compact"/>
       </w:pPr>
@@ -1665,7 +2080,7 @@
       <w:pPr>
         <w:numPr>
           <w:ilvl w:val="0"/>
-          <w:numId w:val="1010"/>
+          <w:numId w:val="1013"/>
         </w:numPr>
         <w:pStyle w:val="Compact"/>
       </w:pPr>
@@ -1690,7 +2105,7 @@
       <w:pPr>
         <w:numPr>
           <w:ilvl w:val="0"/>
-          <w:numId w:val="1010"/>
+          <w:numId w:val="1013"/>
         </w:numPr>
         <w:pStyle w:val="Compact"/>
       </w:pPr>
@@ -1715,7 +2130,7 @@
       <w:pPr>
         <w:numPr>
           <w:ilvl w:val="0"/>
-          <w:numId w:val="1010"/>
+          <w:numId w:val="1013"/>
         </w:numPr>
         <w:pStyle w:val="Compact"/>
       </w:pPr>
@@ -1740,7 +2155,7 @@
       <w:pPr>
         <w:numPr>
           <w:ilvl w:val="0"/>
-          <w:numId w:val="1010"/>
+          <w:numId w:val="1013"/>
         </w:numPr>
         <w:pStyle w:val="Compact"/>
       </w:pPr>
@@ -1765,7 +2180,7 @@
       <w:pPr>
         <w:numPr>
           <w:ilvl w:val="0"/>
-          <w:numId w:val="1010"/>
+          <w:numId w:val="1013"/>
         </w:numPr>
         <w:pStyle w:val="Compact"/>
       </w:pPr>
@@ -1790,7 +2205,7 @@
       <w:pPr>
         <w:numPr>
           <w:ilvl w:val="0"/>
-          <w:numId w:val="1010"/>
+          <w:numId w:val="1013"/>
         </w:numPr>
         <w:pStyle w:val="Compact"/>
       </w:pPr>
@@ -1815,7 +2230,7 @@
       <w:pPr>
         <w:numPr>
           <w:ilvl w:val="0"/>
-          <w:numId w:val="1010"/>
+          <w:numId w:val="1013"/>
         </w:numPr>
         <w:pStyle w:val="Compact"/>
       </w:pPr>
@@ -1840,7 +2255,7 @@
       <w:pPr>
         <w:numPr>
           <w:ilvl w:val="0"/>
-          <w:numId w:val="1010"/>
+          <w:numId w:val="1013"/>
         </w:numPr>
         <w:pStyle w:val="Compact"/>
       </w:pPr>
@@ -1865,7 +2280,7 @@
       <w:pPr>
         <w:numPr>
           <w:ilvl w:val="0"/>
-          <w:numId w:val="1010"/>
+          <w:numId w:val="1013"/>
         </w:numPr>
         <w:pStyle w:val="Compact"/>
       </w:pPr>
@@ -1890,7 +2305,7 @@
       <w:pPr>
         <w:numPr>
           <w:ilvl w:val="0"/>
-          <w:numId w:val="1010"/>
+          <w:numId w:val="1013"/>
         </w:numPr>
         <w:pStyle w:val="Compact"/>
       </w:pPr>
@@ -1915,7 +2330,7 @@
       <w:pPr>
         <w:numPr>
           <w:ilvl w:val="0"/>
-          <w:numId w:val="1010"/>
+          <w:numId w:val="1013"/>
         </w:numPr>
         <w:pStyle w:val="Compact"/>
       </w:pPr>
@@ -1940,7 +2355,7 @@
       <w:pPr>
         <w:numPr>
           <w:ilvl w:val="0"/>
-          <w:numId w:val="1010"/>
+          <w:numId w:val="1013"/>
         </w:numPr>
         <w:pStyle w:val="Compact"/>
       </w:pPr>
@@ -1965,7 +2380,7 @@
       <w:pPr>
         <w:numPr>
           <w:ilvl w:val="0"/>
-          <w:numId w:val="1010"/>
+          <w:numId w:val="1013"/>
         </w:numPr>
         <w:pStyle w:val="Compact"/>
       </w:pPr>
@@ -1990,7 +2405,7 @@
       <w:pPr>
         <w:numPr>
           <w:ilvl w:val="0"/>
-          <w:numId w:val="1010"/>
+          <w:numId w:val="1013"/>
         </w:numPr>
         <w:pStyle w:val="Compact"/>
       </w:pPr>
@@ -2015,7 +2430,7 @@
       <w:pPr>
         <w:numPr>
           <w:ilvl w:val="0"/>
-          <w:numId w:val="1010"/>
+          <w:numId w:val="1013"/>
         </w:numPr>
         <w:pStyle w:val="Compact"/>
       </w:pPr>
@@ -2040,7 +2455,7 @@
       <w:pPr>
         <w:numPr>
           <w:ilvl w:val="0"/>
-          <w:numId w:val="1010"/>
+          <w:numId w:val="1013"/>
         </w:numPr>
         <w:pStyle w:val="Compact"/>
       </w:pPr>
@@ -2065,7 +2480,7 @@
       <w:pPr>
         <w:numPr>
           <w:ilvl w:val="0"/>
-          <w:numId w:val="1010"/>
+          <w:numId w:val="1013"/>
         </w:numPr>
         <w:pStyle w:val="Compact"/>
       </w:pPr>
@@ -2090,7 +2505,7 @@
       <w:pPr>
         <w:numPr>
           <w:ilvl w:val="0"/>
-          <w:numId w:val="1010"/>
+          <w:numId w:val="1013"/>
         </w:numPr>
         <w:pStyle w:val="Compact"/>
       </w:pPr>
@@ -2115,7 +2530,7 @@
       <w:pPr>
         <w:numPr>
           <w:ilvl w:val="0"/>
-          <w:numId w:val="1010"/>
+          <w:numId w:val="1013"/>
         </w:numPr>
         <w:pStyle w:val="Compact"/>
       </w:pPr>
@@ -2140,7 +2555,7 @@
       <w:pPr>
         <w:numPr>
           <w:ilvl w:val="0"/>
-          <w:numId w:val="1010"/>
+          <w:numId w:val="1013"/>
         </w:numPr>
         <w:pStyle w:val="Compact"/>
       </w:pPr>
@@ -2165,7 +2580,7 @@
       <w:pPr>
         <w:numPr>
           <w:ilvl w:val="0"/>
-          <w:numId w:val="1010"/>
+          <w:numId w:val="1013"/>
         </w:numPr>
         <w:pStyle w:val="Compact"/>
       </w:pPr>
@@ -2190,7 +2605,7 @@
       <w:pPr>
         <w:numPr>
           <w:ilvl w:val="0"/>
-          <w:numId w:val="1010"/>
+          <w:numId w:val="1013"/>
         </w:numPr>
         <w:pStyle w:val="Compact"/>
       </w:pPr>
@@ -2215,7 +2630,7 @@
       <w:pPr>
         <w:numPr>
           <w:ilvl w:val="0"/>
-          <w:numId w:val="1010"/>
+          <w:numId w:val="1013"/>
         </w:numPr>
         <w:pStyle w:val="Compact"/>
       </w:pPr>
@@ -2240,7 +2655,7 @@
       <w:pPr>
         <w:numPr>
           <w:ilvl w:val="0"/>
-          <w:numId w:val="1010"/>
+          <w:numId w:val="1013"/>
         </w:numPr>
         <w:pStyle w:val="Compact"/>
       </w:pPr>
@@ -2265,7 +2680,7 @@
       <w:pPr>
         <w:numPr>
           <w:ilvl w:val="0"/>
-          <w:numId w:val="1010"/>
+          <w:numId w:val="1013"/>
         </w:numPr>
         <w:pStyle w:val="Compact"/>
       </w:pPr>
@@ -2290,7 +2705,7 @@
       <w:pPr>
         <w:numPr>
           <w:ilvl w:val="0"/>
-          <w:numId w:val="1010"/>
+          <w:numId w:val="1013"/>
         </w:numPr>
         <w:pStyle w:val="Compact"/>
       </w:pPr>
@@ -2315,7 +2730,7 @@
       <w:pPr>
         <w:numPr>
           <w:ilvl w:val="0"/>
-          <w:numId w:val="1010"/>
+          <w:numId w:val="1013"/>
         </w:numPr>
         <w:pStyle w:val="Compact"/>
       </w:pPr>
@@ -2340,7 +2755,7 @@
       <w:pPr>
         <w:numPr>
           <w:ilvl w:val="0"/>
-          <w:numId w:val="1010"/>
+          <w:numId w:val="1013"/>
         </w:numPr>
         <w:pStyle w:val="Compact"/>
       </w:pPr>
@@ -2383,7 +2798,7 @@
       <w:pPr>
         <w:numPr>
           <w:ilvl w:val="0"/>
-          <w:numId w:val="1010"/>
+          <w:numId w:val="1013"/>
         </w:numPr>
         <w:pStyle w:val="Compact"/>
       </w:pPr>
@@ -2408,7 +2823,7 @@
       <w:pPr>
         <w:numPr>
           <w:ilvl w:val="0"/>
-          <w:numId w:val="1010"/>
+          <w:numId w:val="1013"/>
         </w:numPr>
         <w:pStyle w:val="Compact"/>
       </w:pPr>
@@ -2433,7 +2848,7 @@
       <w:pPr>
         <w:numPr>
           <w:ilvl w:val="0"/>
-          <w:numId w:val="1010"/>
+          <w:numId w:val="1013"/>
         </w:numPr>
         <w:pStyle w:val="Compact"/>
       </w:pPr>
@@ -2454,8 +2869,8 @@
         <w:t xml:space="preserve">- Summary of Generalised Change Strategies for Pursuing Better HDR, Using the ToC Model</w:t>
       </w:r>
     </w:p>
-    <w:bookmarkEnd w:id="33"/>
-    <w:bookmarkStart w:id="34" w:name="figures-in-appendix-c"/>
+    <w:bookmarkEnd w:id="34"/>
+    <w:bookmarkStart w:id="35" w:name="figures-in-appendix-c"/>
     <w:p>
       <w:pPr>
         <w:pStyle w:val="Heading3"/>
@@ -2468,7 +2883,7 @@
       <w:pPr>
         <w:numPr>
           <w:ilvl w:val="0"/>
-          <w:numId w:val="1011"/>
+          <w:numId w:val="1014"/>
         </w:numPr>
         <w:pStyle w:val="Compact"/>
       </w:pPr>
@@ -2493,7 +2908,7 @@
       <w:pPr>
         <w:numPr>
           <w:ilvl w:val="0"/>
-          <w:numId w:val="1011"/>
+          <w:numId w:val="1014"/>
         </w:numPr>
         <w:pStyle w:val="Compact"/>
       </w:pPr>
@@ -2518,7 +2933,7 @@
       <w:pPr>
         <w:numPr>
           <w:ilvl w:val="0"/>
-          <w:numId w:val="1011"/>
+          <w:numId w:val="1014"/>
         </w:numPr>
         <w:pStyle w:val="Compact"/>
       </w:pPr>
@@ -2539,8 +2954,8 @@
         <w:t xml:space="preserve">- Screenshot From Workflowy During Theme Construction</w:t>
       </w:r>
     </w:p>
-    <w:bookmarkEnd w:id="34"/>
-    <w:bookmarkStart w:id="35" w:name="figures-in-appendix-f"/>
+    <w:bookmarkEnd w:id="35"/>
+    <w:bookmarkStart w:id="36" w:name="figures-in-appendix-f"/>
     <w:p>
       <w:pPr>
         <w:pStyle w:val="Heading3"/>
@@ -2553,7 +2968,7 @@
       <w:pPr>
         <w:numPr>
           <w:ilvl w:val="0"/>
-          <w:numId w:val="1012"/>
+          <w:numId w:val="1015"/>
         </w:numPr>
         <w:pStyle w:val="Compact"/>
       </w:pPr>
@@ -2581,10 +2996,10 @@
         </w:pict>
       </w:r>
     </w:p>
-    <w:bookmarkEnd w:id="35"/>
     <w:bookmarkEnd w:id="36"/>
     <w:bookmarkEnd w:id="37"/>
-    <w:bookmarkStart w:id="39" w:name="bibliography"/>
+    <w:bookmarkEnd w:id="38"/>
+    <w:bookmarkStart w:id="41" w:name="bibliography"/>
     <w:p>
       <w:pPr>
         <w:pStyle w:val="Heading1"/>
@@ -2593,9 +3008,57 @@
         <w:t xml:space="preserve">Bibliography</w:t>
       </w:r>
     </w:p>
-    <w:bookmarkStart w:id="38" w:name="refs"/>
-    <w:bookmarkEnd w:id="38"/>
+    <w:bookmarkStart w:id="40" w:name="refs"/>
+    <w:bookmarkStart w:id="39" w:name="ref-bowyer2022gdpr"/>
+    <w:p>
+      <w:pPr>
+        <w:pStyle w:val="Bibliography"/>
+      </w:pPr>
+      <w:r>
+        <w:t xml:space="preserve">Bowyer, A.</w:t>
+      </w:r>
+      <w:r>
+        <w:t xml:space="preserve"> </w:t>
+      </w:r>
+      <w:r>
+        <w:rPr>
+          <w:iCs/>
+          <w:i/>
+        </w:rPr>
+        <w:t xml:space="preserve">et al.</w:t>
+      </w:r>
+      <w:r>
+        <w:t xml:space="preserve"> </w:t>
+      </w:r>
+      <w:r>
+        <w:t xml:space="preserve">(2022)</w:t>
+      </w:r>
+      <w:r>
+        <w:t xml:space="preserve"> </w:t>
+      </w:r>
+      <w:r>
+        <w:t xml:space="preserve">‘Human-GDPR interaction : Practical experiences of accessing personal data’</w:t>
+      </w:r>
+      <w:r>
+        <w:t xml:space="preserve">,</w:t>
+      </w:r>
+      <w:r>
+        <w:t xml:space="preserve"> </w:t>
+      </w:r>
+      <w:r>
+        <w:rPr>
+          <w:iCs/>
+          <w:i/>
+        </w:rPr>
+        <w:t xml:space="preserve">CHI ’22</w:t>
+      </w:r>
+      <w:r>
+        <w:t xml:space="preserve">.</w:t>
+      </w:r>
+    </w:p>
     <w:bookmarkEnd w:id="39"/>
+    <w:bookmarkEnd w:id="40"/>
+    <w:bookmarkEnd w:id="41"/>
     <w:sectPr/>
   </w:body>
 </w:document>
@@ -2815,6 +3278,15 @@
     <w:abstractNumId w:val="991"/>
   </w:num>
   <w:num w:numId="1012">
+    <w:abstractNumId w:val="991"/>
+  </w:num>
+  <w:num w:numId="1013">
+    <w:abstractNumId w:val="991"/>
+  </w:num>
+  <w:num w:numId="1014">
+    <w:abstractNumId w:val="991"/>
+  </w:num>
+  <w:num w:numId="1015">
     <w:abstractNumId w:val="991"/>
   </w:num>
 </w:numbering>

</xml_diff>

<commit_message>
adding Additional Reference Information section. Adding Storyboarding text. Moving some texts (from body and from appendices) into the new ARI section.
</commit_message>
<xml_diff>
--- a/docx/frontmatter.docx
+++ b/docx/frontmatter.docx
@@ -101,8 +101,6 @@
       </w:r>
       <w:r>
         <w:rPr>
-          <w:bCs/>
-          <w:b/>
           <w:iCs/>
           <w:i/>
         </w:rPr>
@@ -150,8 +148,6 @@
       </w:r>
       <w:r>
         <w:rPr>
-          <w:bCs/>
-          <w:b/>
           <w:iCs/>
           <w:i/>
         </w:rPr>
@@ -159,8 +155,6 @@
       </w:r>
       <w:r>
         <w:rPr>
-          <w:bCs/>
-          <w:b/>
           <w:iCs/>
           <w:i/>
         </w:rPr>
@@ -168,8 +162,6 @@
       </w:r>
       <w:r>
         <w:rPr>
-          <w:bCs/>
-          <w:b/>
           <w:iCs/>
           <w:i/>
         </w:rPr>
@@ -199,8 +191,6 @@
       </w:r>
       <w:r>
         <w:rPr>
-          <w:bCs/>
-          <w:b/>
           <w:iCs/>
           <w:i/>
         </w:rPr>
@@ -217,8 +207,6 @@
       </w:r>
       <w:r>
         <w:rPr>
-          <w:bCs/>
-          <w:b/>
           <w:iCs/>
           <w:i/>
         </w:rPr>
@@ -280,8 +268,6 @@
       </w:r>
       <w:r>
         <w:rPr>
-          <w:bCs/>
-          <w:b/>
           <w:iCs/>
           <w:i/>
         </w:rPr>
@@ -316,8 +302,6 @@
         <w:rPr>
           <w:iCs/>
           <w:i/>
-          <w:bCs/>
-          <w:b/>
         </w:rPr>
         <w:t xml:space="preserve">mapping out the landscape for future research and innovation</w:t>
       </w:r>
@@ -362,41 +346,15 @@
         <w:pStyle w:val="FirstParagraph"/>
       </w:pPr>
       <w:r>
-        <w:t xml:space="preserve">No-one really knows how hard a PhD is until they are already well beyond the point of no return. It is demanding, challenging and often thankless and lonely work. You spend countless hours striving to find meaning among masses of data or iterating endlessly to concisely express complex, nebulous and elusive ideas. This endeavour is made even harder when you are a mature student with financial and parental responsibilities. At times, especially during the final unfunded writing-up period, the impacts upon my life and those around me have been huge and unreasonable. For this reason, the greatest thanks of all go to my wife</w:t>
-      </w:r>
-      <w:r>
-        <w:t xml:space="preserve"> </w:t>
-      </w:r>
-      <w:r>
-        <w:rPr>
-          <w:bCs/>
-          <w:b/>
-        </w:rPr>
-        <w:t xml:space="preserve">Joni Bowyer</w:t>
-      </w:r>
-      <w:r>
-        <w:t xml:space="preserve">, who has stood by me throughout, picking up the slack again and again where I could not. She has endured the impacts of money, time, uncertainty and divided attention that this unforgiving work has thrust upon our family. She has also provided practical help on countless occasions with everything from poster layout to time management to grammatical advice. I love you forever, Joni. Thank you.</w:t>
-      </w:r>
-    </w:p>
-    <w:p>
-      <w:pPr>
-        <w:pStyle w:val="BodyText"/>
-      </w:pPr>
-      <w:r>
-        <w:t xml:space="preserve">The next person I want to thank is</w:t>
-      </w:r>
-      <w:r>
-        <w:t xml:space="preserve"> </w:t>
-      </w:r>
-      <w:r>
-        <w:rPr>
-          <w:bCs/>
-          <w:b/>
-        </w:rPr>
-        <w:t xml:space="preserve">Jack Holt</w:t>
-      </w:r>
-      <w:r>
-        <w:t xml:space="preserve">, who dedicated many weeks and months of his life to collaborate with me to analyse of mountains of participant data from Case Study Two and to co-write the paper</w:t>
+        <w:t xml:space="preserve">No-one really knows how hard a PhD is until they are already well beyond the point of no return. It is demanding, challenging and often thankless and lonely work. You spend countless hours striving to find meaning among masses of data or iterating endlessly to concisely express complex, nebulous and elusive ideas. This endeavour is made even harder when you are a mature student with financial and parental responsibilities. At times, especially during the final unfunded writing-up period, the impacts upon my life and those around me have been huge and unreasonable. For this reason, the greatest thanks of all go to my wife Joni Bowyer, who has stood by me throughout, picking up the slack again and again where I could not. She has endured the impacts of money, time, uncertainty and divided attention that this unforgiving work has thrust upon our family. She has also provided practical help on countless occasions with everything from poster layout to time management to grammatical advice. I love you forever, Joni. Thank you.</w:t>
+      </w:r>
+    </w:p>
+    <w:p>
+      <w:pPr>
+        <w:pStyle w:val="BodyText"/>
+      </w:pPr>
+      <w:r>
+        <w:t xml:space="preserve">The next person I want to thank is Jack Holt, who dedicated many weeks and months of his life to collaborate with me to analyse of mountains of participant data from Case Study Two and to co-write the paper</w:t>
       </w:r>
       <w:r>
         <w:t xml:space="preserve"> </w:t>
@@ -631,7 +589,7 @@
         <w:pStyle w:val="FirstParagraph"/>
       </w:pPr>
       <w:r>
-        <w:t xml:space="preserve">Finally, I would also like to thank, in no particular order:</w:t>
+        <w:t xml:space="preserve">I would also like to thank, in no particular order:</w:t>
       </w:r>
     </w:p>
     <w:p>
@@ -643,7 +601,7 @@
         <w:pStyle w:val="Compact"/>
       </w:pPr>
       <w:r>
-        <w:t xml:space="preserve">Rebecca Nicholson, Sean Peacock, Jen Manuel, Rosie Bellini, Megan Venn-Wycherley, Kieran Cutting, James Hodge, Hazel Dixon, Seb Prost, Nataly Birbeck and all the other Digital Civics PhDs whose company and mutual support I enjoyed during dozens of writing sessions and discussions;</w:t>
+        <w:t xml:space="preserve">Rebecca Nicholson, Sean Peacock, Jen Manuel, Rosie Bellini, Megan Venn-Wycherley, Kieran Cutting, James Hodge, Hazel Dixon, Seb Prost, Sara Armouch and all the other Digital Civics PhDs whose company and mutual support I enjoyed during dozens of writing sessions and discussions;</w:t>
       </w:r>
     </w:p>
     <w:p>
@@ -655,7 +613,7 @@
         <w:pStyle w:val="Compact"/>
       </w:pPr>
       <w:r>
-        <w:t xml:space="preserve">(Matt) Marshall for sharing his powerful script framework for markdown-based thesis writing and document generation</w:t>
+        <w:t xml:space="preserve">(Matt) Marshall, for sharing his powerful script framework for markdown-based thesis writing and document generation</w:t>
       </w:r>
       <w:r>
         <w:t xml:space="preserve"> </w:t>
@@ -687,7 +645,7 @@
         <w:pStyle w:val="Compact"/>
       </w:pPr>
       <w:r>
-        <w:t xml:space="preserve">Louis Goffe, Debbie Smart, Kat Jackson, Liam Spencer, Ruth McGovern and Kyle Montague for giving up their time to help run workshops with participants;</w:t>
+        <w:t xml:space="preserve">Louis Goffe, Debbie Smart, Kat Jackson, Liam Spencer, Ruth McGovern and Kyle Montague for giving their time to help run workshops with participants in Case Study One;</w:t>
       </w:r>
     </w:p>
     <w:p>
@@ -699,7 +657,7 @@
         <w:pStyle w:val="Compact"/>
       </w:pPr>
       <w:r>
-        <w:t xml:space="preserve">Paul-Olivier Dehaye, Mike Martin, Soheil Human, Jasmine Cox, Peter Wells, Ian Forrester, Rhianne Jones, Tim Broom, Suzanne Clarke, Hannes Ricklefs, Chris Gameson, Sarah Knowles, Kellie Morrissey, Aare Puussaar, Andy Dow, Zander Wilson, StJohn Deakins, Michael Jelly, Jay Rainey, David Williams, Ben Wright, Paul Whittles and all the other lovely people I have had the pleasure to work with, ruminate with or learn from during this PhD;</w:t>
+        <w:t xml:space="preserve">Paul-Olivier Dehaye, Mike Martin, Soheil Human, Jasmine Cox, Peter Wells, Ian Forrester, Rhianne Jones, Tim Broom, Suzanne Clarke, Hannes Ricklefs, Max Leonard, Chris Gameson, Iain Henderson, Dalia Al-Shahrabi, Sarah Knowles, and Michael Jelly, all of whom I have had the pleasure to work with, ruminate with or learn from;</w:t>
       </w:r>
     </w:p>
     <w:p>
@@ -711,7 +669,7 @@
         <w:pStyle w:val="Compact"/>
       </w:pPr>
       <w:r>
-        <w:t xml:space="preserve">my parents Jim and Rosi Bowyer and my brother Jon Bowyer for their unquestioning love and support in an ever-changing world; and</w:t>
+        <w:t xml:space="preserve">Kellie Morrissey, Aare Puussaar, Andy Dow, Zander Wilson, Raghda Zahran, Michael Jelly, Jay Rainey, David Williams, Ben Wright, Paul Whittles, Jon Bowyer, and all the other lovely people who have encouraged me and supported me along the way on this journey; and</w:t>
       </w:r>
     </w:p>
     <w:p>
@@ -726,8 +684,16 @@
         <w:t xml:space="preserve">the research participants themselves, who shall remain nameless but without which this work could not exist.</w:t>
       </w:r>
     </w:p>
+    <w:p>
+      <w:pPr>
+        <w:pStyle w:val="FirstParagraph"/>
+      </w:pPr>
+      <w:r>
+        <w:t xml:space="preserve">Finally, I would like to thank my parents, Jim and Rosi Bowyer. You have always been there for me, whenever I needed you. Thank you for your unquestioning love and support in an ever-changing world.</w:t>
+      </w:r>
+    </w:p>
     <w:bookmarkEnd w:id="22"/>
-    <w:bookmarkStart w:id="37" w:name="lists-of-tables-and-figures"/>
+    <w:bookmarkStart w:id="45" w:name="lists-of-tables-and-figures"/>
     <w:p>
       <w:pPr>
         <w:pStyle w:val="Heading1"/>
@@ -736,7 +702,7 @@
         <w:t xml:space="preserve">Lists of Tables and Figures</w:t>
       </w:r>
     </w:p>
-    <w:bookmarkStart w:id="27" w:name="lists-of-tables-by-chapter"/>
+    <w:bookmarkStart w:id="28" w:name="lists-of-tables-by-chapter"/>
     <w:p>
       <w:pPr>
         <w:pStyle w:val="Heading2"/>
@@ -762,8 +728,6 @@
         <w:r>
           <w:rPr>
             <w:rStyle w:val="Hyperlink"/>
-            <w:bCs/>
-            <w:b/>
           </w:rPr>
           <w:t xml:space="preserve">Table 3.1</w:t>
         </w:r>
@@ -783,8 +747,6 @@
         <w:r>
           <w:rPr>
             <w:rStyle w:val="Hyperlink"/>
-            <w:bCs/>
-            <w:b/>
           </w:rPr>
           <w:t xml:space="preserve">Table 3.2</w:t>
         </w:r>
@@ -814,8 +776,6 @@
         <w:r>
           <w:rPr>
             <w:rStyle w:val="Hyperlink"/>
-            <w:bCs/>
-            <w:b/>
           </w:rPr>
           <w:t xml:space="preserve">Table 4.1</w:t>
         </w:r>
@@ -835,8 +795,6 @@
         <w:r>
           <w:rPr>
             <w:rStyle w:val="Hyperlink"/>
-            <w:bCs/>
-            <w:b/>
           </w:rPr>
           <w:t xml:space="preserve">Table 4.2</w:t>
         </w:r>
@@ -856,8 +814,6 @@
         <w:r>
           <w:rPr>
             <w:rStyle w:val="Hyperlink"/>
-            <w:bCs/>
-            <w:b/>
           </w:rPr>
           <w:t xml:space="preserve">Table 4.3</w:t>
         </w:r>
@@ -877,8 +833,6 @@
         <w:r>
           <w:rPr>
             <w:rStyle w:val="Hyperlink"/>
-            <w:bCs/>
-            <w:b/>
           </w:rPr>
           <w:t xml:space="preserve">Table 4.4</w:t>
         </w:r>
@@ -898,8 +852,6 @@
         <w:r>
           <w:rPr>
             <w:rStyle w:val="Hyperlink"/>
-            <w:bCs/>
-            <w:b/>
           </w:rPr>
           <w:t xml:space="preserve">Table 4.5</w:t>
         </w:r>
@@ -929,8 +881,6 @@
         <w:r>
           <w:rPr>
             <w:rStyle w:val="Hyperlink"/>
-            <w:bCs/>
-            <w:b/>
           </w:rPr>
           <w:t xml:space="preserve">Table 5.1</w:t>
         </w:r>
@@ -950,8 +900,6 @@
         <w:r>
           <w:rPr>
             <w:rStyle w:val="Hyperlink"/>
-            <w:bCs/>
-            <w:b/>
           </w:rPr>
           <w:t xml:space="preserve">Table 5.2</w:t>
         </w:r>
@@ -971,8 +919,6 @@
         <w:r>
           <w:rPr>
             <w:rStyle w:val="Hyperlink"/>
-            <w:bCs/>
-            <w:b/>
           </w:rPr>
           <w:t xml:space="preserve">Table 5.3</w:t>
         </w:r>
@@ -988,33 +934,10 @@
       <w:pPr>
         <w:pStyle w:val="BodyText"/>
       </w:pPr>
-      <w:hyperlink w:anchor="table-5.4">
-        <w:r>
-          <w:rPr>
-            <w:rStyle w:val="Hyperlink"/>
-            <w:bCs/>
-            <w:b/>
-          </w:rPr>
-          <w:t xml:space="preserve">Table 5.4</w:t>
-        </w:r>
-      </w:hyperlink>
-      <w:r>
-        <w:t xml:space="preserve"> </w:t>
-      </w:r>
-      <w:r>
-        <w:t xml:space="preserve">- Best and Worst Data Holders in Different Categories, According to Participants’ Judgements</w:t>
-      </w:r>
-    </w:p>
-    <w:p>
-      <w:pPr>
-        <w:pStyle w:val="BodyText"/>
-      </w:pPr>
       <w:hyperlink w:anchor="table-5.5">
         <w:r>
           <w:rPr>
             <w:rStyle w:val="Hyperlink"/>
-            <w:bCs/>
-            <w:b/>
           </w:rPr>
           <w:t xml:space="preserve">Table 5.5</w:t>
         </w:r>
@@ -1034,8 +957,6 @@
         <w:r>
           <w:rPr>
             <w:rStyle w:val="Hyperlink"/>
-            <w:bCs/>
-            <w:b/>
           </w:rPr>
           <w:t xml:space="preserve">Table 5.6</w:t>
         </w:r>
@@ -1055,8 +976,6 @@
         <w:r>
           <w:rPr>
             <w:rStyle w:val="Hyperlink"/>
-            <w:bCs/>
-            <w:b/>
           </w:rPr>
           <w:t xml:space="preserve">Table 5.7</w:t>
         </w:r>
@@ -1076,8 +995,6 @@
         <w:r>
           <w:rPr>
             <w:rStyle w:val="Hyperlink"/>
-            <w:bCs/>
-            <w:b/>
           </w:rPr>
           <w:t xml:space="preserve">Table 5.8</w:t>
         </w:r>
@@ -1107,8 +1024,6 @@
         <w:r>
           <w:rPr>
             <w:rStyle w:val="Hyperlink"/>
-            <w:bCs/>
-            <w:b/>
           </w:rPr>
           <w:t xml:space="preserve">Table 7.1</w:t>
         </w:r>
@@ -1121,8 +1036,37 @@
       </w:r>
     </w:p>
     <w:bookmarkEnd w:id="26"/>
+    <w:bookmarkStart w:id="27" w:name="X368425fcbffee45a90210c92d2f6430c5f05013"/>
+    <w:p>
+      <w:pPr>
+        <w:pStyle w:val="Heading3"/>
+      </w:pPr>
+      <w:r>
+        <w:t xml:space="preserve">Tables in Additional Reference Information</w:t>
+      </w:r>
+    </w:p>
+    <w:p>
+      <w:pPr>
+        <w:pStyle w:val="FirstParagraph"/>
+      </w:pPr>
+      <w:hyperlink w:anchor="table-ARI.1">
+        <w:r>
+          <w:rPr>
+            <w:rStyle w:val="Hyperlink"/>
+          </w:rPr>
+          <w:t xml:space="preserve">Table ARI.1</w:t>
+        </w:r>
+      </w:hyperlink>
+      <w:r>
+        <w:t xml:space="preserve"> </w:t>
+      </w:r>
+      <w:r>
+        <w:t xml:space="preserve">- Best and Worst Data Holders for GDPR, according to Participants’ Judgements</w:t>
+      </w:r>
+    </w:p>
     <w:bookmarkEnd w:id="27"/>
-    <w:bookmarkStart w:id="36" w:name="lists-of-figures-by-chapter"/>
+    <w:bookmarkEnd w:id="28"/>
+    <w:bookmarkStart w:id="44" w:name="lists-of-figures-by-chapter"/>
     <w:p>
       <w:pPr>
         <w:pStyle w:val="Heading2"/>
@@ -1131,7 +1075,7 @@
         <w:t xml:space="preserve">Lists of Figures by Chapter</w:t>
       </w:r>
     </w:p>
-    <w:bookmarkStart w:id="28" w:name="figures-in-chapter-1"/>
+    <w:bookmarkStart w:id="29" w:name="figures-in-chapter-1"/>
     <w:p>
       <w:pPr>
         <w:pStyle w:val="Heading3"/>
@@ -1148,8 +1092,6 @@
         <w:r>
           <w:rPr>
             <w:rStyle w:val="Hyperlink"/>
-            <w:bCs/>
-            <w:b/>
           </w:rPr>
           <w:t xml:space="preserve">Figure 1.1</w:t>
         </w:r>
@@ -1169,8 +1111,6 @@
         <w:r>
           <w:rPr>
             <w:rStyle w:val="Hyperlink"/>
-            <w:bCs/>
-            <w:b/>
           </w:rPr>
           <w:t xml:space="preserve">Figure 1.2</w:t>
         </w:r>
@@ -1182,8 +1122,8 @@
         <w:t xml:space="preserve">- The Structure of This Thesis</w:t>
       </w:r>
     </w:p>
-    <w:bookmarkEnd w:id="28"/>
-    <w:bookmarkStart w:id="29" w:name="figures-in-chapter-2"/>
+    <w:bookmarkEnd w:id="29"/>
+    <w:bookmarkStart w:id="30" w:name="figures-in-chapter-2"/>
     <w:p>
       <w:pPr>
         <w:pStyle w:val="Heading3"/>
@@ -1200,8 +1140,6 @@
         <w:r>
           <w:rPr>
             <w:rStyle w:val="Hyperlink"/>
-            <w:bCs/>
-            <w:b/>
           </w:rPr>
           <w:t xml:space="preserve">Figure 2.1</w:t>
         </w:r>
@@ -1221,8 +1159,6 @@
         <w:r>
           <w:rPr>
             <w:rStyle w:val="Hyperlink"/>
-            <w:bCs/>
-            <w:b/>
           </w:rPr>
           <w:t xml:space="preserve">Figure 2.2</w:t>
         </w:r>
@@ -1247,8 +1183,8 @@
         <w:t xml:space="preserve">’s Stage-based Model of Personal Informatics Systems</w:t>
       </w:r>
     </w:p>
-    <w:bookmarkEnd w:id="29"/>
-    <w:bookmarkStart w:id="30" w:name="figures-in-chapter-3"/>
+    <w:bookmarkEnd w:id="30"/>
+    <w:bookmarkStart w:id="31" w:name="figures-in-chapter-3"/>
     <w:p>
       <w:pPr>
         <w:pStyle w:val="Heading3"/>
@@ -1265,8 +1201,6 @@
         <w:r>
           <w:rPr>
             <w:rStyle w:val="Hyperlink"/>
-            <w:bCs/>
-            <w:b/>
           </w:rPr>
           <w:t xml:space="preserve">Figure 3.1</w:t>
         </w:r>
@@ -1286,8 +1220,6 @@
         <w:r>
           <w:rPr>
             <w:rStyle w:val="Hyperlink"/>
-            <w:bCs/>
-            <w:b/>
           </w:rPr>
           <w:t xml:space="preserve">Figure 3.2</w:t>
         </w:r>
@@ -1325,8 +1257,6 @@
         <w:r>
           <w:rPr>
             <w:rStyle w:val="Hyperlink"/>
-            <w:bCs/>
-            <w:b/>
           </w:rPr>
           <w:t xml:space="preserve">Figure 3.3</w:t>
         </w:r>
@@ -1346,8 +1276,6 @@
         <w:r>
           <w:rPr>
             <w:rStyle w:val="Hyperlink"/>
-            <w:bCs/>
-            <w:b/>
           </w:rPr>
           <w:t xml:space="preserve">Figure 3.4</w:t>
         </w:r>
@@ -1367,8 +1295,6 @@
         <w:r>
           <w:rPr>
             <w:rStyle w:val="Hyperlink"/>
-            <w:bCs/>
-            <w:b/>
           </w:rPr>
           <w:t xml:space="preserve">Figure 3.5</w:t>
         </w:r>
@@ -1388,8 +1314,6 @@
         <w:r>
           <w:rPr>
             <w:rStyle w:val="Hyperlink"/>
-            <w:bCs/>
-            <w:b/>
           </w:rPr>
           <w:t xml:space="preserve">Figure 3.6</w:t>
         </w:r>
@@ -1409,8 +1333,6 @@
         <w:r>
           <w:rPr>
             <w:rStyle w:val="Hyperlink"/>
-            <w:bCs/>
-            <w:b/>
           </w:rPr>
           <w:t xml:space="preserve">Figure 3.7</w:t>
         </w:r>
@@ -1430,8 +1352,6 @@
         <w:r>
           <w:rPr>
             <w:rStyle w:val="Hyperlink"/>
-            <w:bCs/>
-            <w:b/>
           </w:rPr>
           <w:t xml:space="preserve">Figure 3.8</w:t>
         </w:r>
@@ -1451,8 +1371,6 @@
         <w:r>
           <w:rPr>
             <w:rStyle w:val="Hyperlink"/>
-            <w:bCs/>
-            <w:b/>
           </w:rPr>
           <w:t xml:space="preserve">Figure 3.9</w:t>
         </w:r>
@@ -1472,8 +1390,6 @@
         <w:r>
           <w:rPr>
             <w:rStyle w:val="Hyperlink"/>
-            <w:bCs/>
-            <w:b/>
           </w:rPr>
           <w:t xml:space="preserve">Figure 3.10</w:t>
         </w:r>
@@ -1493,8 +1409,6 @@
         <w:r>
           <w:rPr>
             <w:rStyle w:val="Hyperlink"/>
-            <w:bCs/>
-            <w:b/>
           </w:rPr>
           <w:t xml:space="preserve">Figure 3.11</w:t>
         </w:r>
@@ -1514,8 +1428,6 @@
         <w:r>
           <w:rPr>
             <w:rStyle w:val="Hyperlink"/>
-            <w:bCs/>
-            <w:b/>
           </w:rPr>
           <w:t xml:space="preserve">Figure 3.12</w:t>
         </w:r>
@@ -1535,8 +1447,6 @@
         <w:r>
           <w:rPr>
             <w:rStyle w:val="Hyperlink"/>
-            <w:bCs/>
-            <w:b/>
           </w:rPr>
           <w:t xml:space="preserve">Figure 3.13</w:t>
         </w:r>
@@ -1556,8 +1466,6 @@
         <w:r>
           <w:rPr>
             <w:rStyle w:val="Hyperlink"/>
-            <w:bCs/>
-            <w:b/>
           </w:rPr>
           <w:t xml:space="preserve">Figure 3.14</w:t>
         </w:r>
@@ -1569,8 +1477,8 @@
         <w:t xml:space="preserve">- How the Case Studies and Peripheral Activities Contribute to This Thesis</w:t>
       </w:r>
     </w:p>
-    <w:bookmarkEnd w:id="30"/>
-    <w:bookmarkStart w:id="31" w:name="figures-in-chapter-4"/>
+    <w:bookmarkEnd w:id="31"/>
+    <w:bookmarkStart w:id="32" w:name="figures-in-chapter-4"/>
     <w:p>
       <w:pPr>
         <w:pStyle w:val="Heading3"/>
@@ -1587,8 +1495,6 @@
         <w:r>
           <w:rPr>
             <w:rStyle w:val="Hyperlink"/>
-            <w:bCs/>
-            <w:b/>
           </w:rPr>
           <w:t xml:space="preserve">Figure 4.1</w:t>
         </w:r>
@@ -1608,8 +1514,6 @@
         <w:r>
           <w:rPr>
             <w:rStyle w:val="Hyperlink"/>
-            <w:bCs/>
-            <w:b/>
           </w:rPr>
           <w:t xml:space="preserve">Figure 4.2</w:t>
         </w:r>
@@ -1621,8 +1525,8 @@
         <w:t xml:space="preserve">- Current Model of Data Interaction, and Proposed Model of Shared Data Interaction</w:t>
       </w:r>
     </w:p>
-    <w:bookmarkEnd w:id="31"/>
-    <w:bookmarkStart w:id="32" w:name="figures-in-chapter-5"/>
+    <w:bookmarkEnd w:id="32"/>
+    <w:bookmarkStart w:id="33" w:name="figures-in-chapter-5"/>
     <w:p>
       <w:pPr>
         <w:pStyle w:val="Heading3"/>
@@ -1639,8 +1543,6 @@
         <w:r>
           <w:rPr>
             <w:rStyle w:val="Hyperlink"/>
-            <w:bCs/>
-            <w:b/>
           </w:rPr>
           <w:t xml:space="preserve">Figure 5.1</w:t>
         </w:r>
@@ -1660,8 +1562,6 @@
         <w:r>
           <w:rPr>
             <w:rStyle w:val="Hyperlink"/>
-            <w:bCs/>
-            <w:b/>
           </w:rPr>
           <w:t xml:space="preserve">Figure 5.2</w:t>
         </w:r>
@@ -1681,8 +1581,6 @@
         <w:r>
           <w:rPr>
             <w:rStyle w:val="Hyperlink"/>
-            <w:bCs/>
-            <w:b/>
           </w:rPr>
           <w:t xml:space="preserve">Figure 5.3</w:t>
         </w:r>
@@ -1702,8 +1600,6 @@
         <w:r>
           <w:rPr>
             <w:rStyle w:val="Hyperlink"/>
-            <w:bCs/>
-            <w:b/>
           </w:rPr>
           <w:t xml:space="preserve">Figure 5.4</w:t>
         </w:r>
@@ -1719,33 +1615,10 @@
       <w:pPr>
         <w:pStyle w:val="BodyText"/>
       </w:pPr>
-      <w:hyperlink w:anchor="figure-5.5">
-        <w:r>
-          <w:rPr>
-            <w:rStyle w:val="Hyperlink"/>
-            <w:bCs/>
-            <w:b/>
-          </w:rPr>
-          <w:t xml:space="preserve">Figure 5.5</w:t>
-        </w:r>
-      </w:hyperlink>
-      <w:r>
-        <w:t xml:space="preserve"> </w:t>
-      </w:r>
-      <w:r>
-        <w:t xml:space="preserve">- Perceived Power Balance Between Individual and Data Holder at Different Stages of the GDPR/Study Process</w:t>
-      </w:r>
-    </w:p>
-    <w:p>
-      <w:pPr>
-        <w:pStyle w:val="BodyText"/>
-      </w:pPr>
       <w:hyperlink w:anchor="figure-5.6">
         <w:r>
           <w:rPr>
             <w:rStyle w:val="Hyperlink"/>
-            <w:bCs/>
-            <w:b/>
           </w:rPr>
           <w:t xml:space="preserve">Figure 5.6</w:t>
         </w:r>
@@ -1757,8 +1630,8 @@
         <w:t xml:space="preserve">- Participants’ Perceived Trust in Provider at Different Stages of the GDPR/Study Process</w:t>
       </w:r>
     </w:p>
-    <w:bookmarkEnd w:id="32"/>
-    <w:bookmarkStart w:id="33" w:name="figures-in-chapter-7"/>
+    <w:bookmarkEnd w:id="33"/>
+    <w:bookmarkStart w:id="34" w:name="figures-in-chapter-7"/>
     <w:p>
       <w:pPr>
         <w:pStyle w:val="Heading3"/>
@@ -1775,8 +1648,6 @@
         <w:r>
           <w:rPr>
             <w:rStyle w:val="Hyperlink"/>
-            <w:bCs/>
-            <w:b/>
           </w:rPr>
           <w:t xml:space="preserve">Figure 7.1</w:t>
         </w:r>
@@ -1796,8 +1667,6 @@
         <w:r>
           <w:rPr>
             <w:rStyle w:val="Hyperlink"/>
-            <w:bCs/>
-            <w:b/>
           </w:rPr>
           <w:t xml:space="preserve">Figure 7.2</w:t>
         </w:r>
@@ -1817,8 +1686,6 @@
         <w:r>
           <w:rPr>
             <w:rStyle w:val="Hyperlink"/>
-            <w:bCs/>
-            <w:b/>
           </w:rPr>
           <w:t xml:space="preserve">Figure 7.3</w:t>
         </w:r>
@@ -1838,8 +1705,6 @@
         <w:r>
           <w:rPr>
             <w:rStyle w:val="Hyperlink"/>
-            <w:bCs/>
-            <w:b/>
           </w:rPr>
           <w:t xml:space="preserve">Figure 7.4</w:t>
         </w:r>
@@ -1859,8 +1724,6 @@
         <w:r>
           <w:rPr>
             <w:rStyle w:val="Hyperlink"/>
-            <w:bCs/>
-            <w:b/>
           </w:rPr>
           <w:t xml:space="preserve">Figure 7.5</w:t>
         </w:r>
@@ -1880,8 +1743,6 @@
         <w:r>
           <w:rPr>
             <w:rStyle w:val="Hyperlink"/>
-            <w:bCs/>
-            <w:b/>
           </w:rPr>
           <w:t xml:space="preserve">Figure 7.6</w:t>
         </w:r>
@@ -1901,8 +1762,6 @@
         <w:r>
           <w:rPr>
             <w:rStyle w:val="Hyperlink"/>
-            <w:bCs/>
-            <w:b/>
           </w:rPr>
           <w:t xml:space="preserve">Figure 7.7</w:t>
         </w:r>
@@ -1922,8 +1781,6 @@
         <w:r>
           <w:rPr>
             <w:rStyle w:val="Hyperlink"/>
-            <w:bCs/>
-            <w:b/>
           </w:rPr>
           <w:t xml:space="preserve">Figure 7.8</w:t>
         </w:r>
@@ -1943,8 +1800,6 @@
         <w:r>
           <w:rPr>
             <w:rStyle w:val="Hyperlink"/>
-            <w:bCs/>
-            <w:b/>
           </w:rPr>
           <w:t xml:space="preserve">Figure 7.9</w:t>
         </w:r>
@@ -1964,8 +1819,6 @@
         <w:r>
           <w:rPr>
             <w:rStyle w:val="Hyperlink"/>
-            <w:bCs/>
-            <w:b/>
           </w:rPr>
           <w:t xml:space="preserve">Figure 7.10</w:t>
         </w:r>
@@ -1985,8 +1838,6 @@
         <w:r>
           <w:rPr>
             <w:rStyle w:val="Hyperlink"/>
-            <w:bCs/>
-            <w:b/>
           </w:rPr>
           <w:t xml:space="preserve">Figure 7.11</w:t>
         </w:r>
@@ -2006,8 +1857,6 @@
         <w:r>
           <w:rPr>
             <w:rStyle w:val="Hyperlink"/>
-            <w:bCs/>
-            <w:b/>
           </w:rPr>
           <w:t xml:space="preserve">Figure 7.12</w:t>
         </w:r>
@@ -2027,8 +1876,6 @@
         <w:r>
           <w:rPr>
             <w:rStyle w:val="Hyperlink"/>
-            <w:bCs/>
-            <w:b/>
           </w:rPr>
           <w:t xml:space="preserve">Figure 7.13</w:t>
         </w:r>
@@ -2048,8 +1895,6 @@
         <w:r>
           <w:rPr>
             <w:rStyle w:val="Hyperlink"/>
-            <w:bCs/>
-            <w:b/>
           </w:rPr>
           <w:t xml:space="preserve">Figure 7.14</w:t>
         </w:r>
@@ -2069,8 +1914,6 @@
         <w:r>
           <w:rPr>
             <w:rStyle w:val="Hyperlink"/>
-            <w:bCs/>
-            <w:b/>
           </w:rPr>
           <w:t xml:space="preserve">Figure 7.15</w:t>
         </w:r>
@@ -2090,8 +1933,6 @@
         <w:r>
           <w:rPr>
             <w:rStyle w:val="Hyperlink"/>
-            <w:bCs/>
-            <w:b/>
           </w:rPr>
           <w:t xml:space="preserve">Figure 7.16</w:t>
         </w:r>
@@ -2111,8 +1952,6 @@
         <w:r>
           <w:rPr>
             <w:rStyle w:val="Hyperlink"/>
-            <w:bCs/>
-            <w:b/>
           </w:rPr>
           <w:t xml:space="preserve">Figure 7.17</w:t>
         </w:r>
@@ -2132,8 +1971,6 @@
         <w:r>
           <w:rPr>
             <w:rStyle w:val="Hyperlink"/>
-            <w:bCs/>
-            <w:b/>
           </w:rPr>
           <w:t xml:space="preserve">Figure 7.18</w:t>
         </w:r>
@@ -2153,8 +1990,6 @@
         <w:r>
           <w:rPr>
             <w:rStyle w:val="Hyperlink"/>
-            <w:bCs/>
-            <w:b/>
           </w:rPr>
           <w:t xml:space="preserve">Figure 7.19</w:t>
         </w:r>
@@ -2174,8 +2009,6 @@
         <w:r>
           <w:rPr>
             <w:rStyle w:val="Hyperlink"/>
-            <w:bCs/>
-            <w:b/>
           </w:rPr>
           <w:t xml:space="preserve">Figure 7.20</w:t>
         </w:r>
@@ -2195,8 +2028,6 @@
         <w:r>
           <w:rPr>
             <w:rStyle w:val="Hyperlink"/>
-            <w:bCs/>
-            <w:b/>
           </w:rPr>
           <w:t xml:space="preserve">Figure 7.21</w:t>
         </w:r>
@@ -2216,8 +2047,6 @@
         <w:r>
           <w:rPr>
             <w:rStyle w:val="Hyperlink"/>
-            <w:bCs/>
-            <w:b/>
           </w:rPr>
           <w:t xml:space="preserve">Figure 7.22</w:t>
         </w:r>
@@ -2237,8 +2066,6 @@
         <w:r>
           <w:rPr>
             <w:rStyle w:val="Hyperlink"/>
-            <w:bCs/>
-            <w:b/>
           </w:rPr>
           <w:t xml:space="preserve">Figure 7.23</w:t>
         </w:r>
@@ -2258,8 +2085,6 @@
         <w:r>
           <w:rPr>
             <w:rStyle w:val="Hyperlink"/>
-            <w:bCs/>
-            <w:b/>
           </w:rPr>
           <w:t xml:space="preserve">Figure 7.24</w:t>
         </w:r>
@@ -2279,8 +2104,6 @@
         <w:r>
           <w:rPr>
             <w:rStyle w:val="Hyperlink"/>
-            <w:bCs/>
-            <w:b/>
           </w:rPr>
           <w:t xml:space="preserve">Figure 7.25</w:t>
         </w:r>
@@ -2300,8 +2123,6 @@
         <w:r>
           <w:rPr>
             <w:rStyle w:val="Hyperlink"/>
-            <w:bCs/>
-            <w:b/>
           </w:rPr>
           <w:t xml:space="preserve">Figure 7.26</w:t>
         </w:r>
@@ -2321,8 +2142,6 @@
         <w:r>
           <w:rPr>
             <w:rStyle w:val="Hyperlink"/>
-            <w:bCs/>
-            <w:b/>
           </w:rPr>
           <w:t xml:space="preserve">Figure 7.27</w:t>
         </w:r>
@@ -2342,8 +2161,6 @@
         <w:r>
           <w:rPr>
             <w:rStyle w:val="Hyperlink"/>
-            <w:bCs/>
-            <w:b/>
           </w:rPr>
           <w:t xml:space="preserve">Figure 7.28</w:t>
         </w:r>
@@ -2363,8 +2180,6 @@
         <w:r>
           <w:rPr>
             <w:rStyle w:val="Hyperlink"/>
-            <w:bCs/>
-            <w:b/>
           </w:rPr>
           <w:t xml:space="preserve">Figure 7.29</w:t>
         </w:r>
@@ -2384,8 +2199,6 @@
         <w:r>
           <w:rPr>
             <w:rStyle w:val="Hyperlink"/>
-            <w:bCs/>
-            <w:b/>
           </w:rPr>
           <w:t xml:space="preserve">Figure 7.30</w:t>
         </w:r>
@@ -2405,8 +2218,6 @@
         <w:r>
           <w:rPr>
             <w:rStyle w:val="Hyperlink"/>
-            <w:bCs/>
-            <w:b/>
           </w:rPr>
           <w:t xml:space="preserve">Figure 7.31</w:t>
         </w:r>
@@ -2426,8 +2237,6 @@
         <w:r>
           <w:rPr>
             <w:rStyle w:val="Hyperlink"/>
-            <w:bCs/>
-            <w:b/>
           </w:rPr>
           <w:t xml:space="preserve">Figure 7.32</w:t>
         </w:r>
@@ -2447,8 +2256,6 @@
         <w:r>
           <w:rPr>
             <w:rStyle w:val="Hyperlink"/>
-            <w:bCs/>
-            <w:b/>
           </w:rPr>
           <w:t xml:space="preserve">Figure 7.33</w:t>
         </w:r>
@@ -2486,8 +2293,6 @@
         <w:r>
           <w:rPr>
             <w:rStyle w:val="Hyperlink"/>
-            <w:bCs/>
-            <w:b/>
           </w:rPr>
           <w:t xml:space="preserve">Figure 7.34</w:t>
         </w:r>
@@ -2507,8 +2312,6 @@
         <w:r>
           <w:rPr>
             <w:rStyle w:val="Hyperlink"/>
-            <w:bCs/>
-            <w:b/>
           </w:rPr>
           <w:t xml:space="preserve">Figure 7.35</w:t>
         </w:r>
@@ -2528,8 +2331,6 @@
         <w:r>
           <w:rPr>
             <w:rStyle w:val="Hyperlink"/>
-            <w:bCs/>
-            <w:b/>
           </w:rPr>
           <w:t xml:space="preserve">Figure 7.36</w:t>
         </w:r>
@@ -2541,28 +2342,140 @@
         <w:t xml:space="preserve">- Summary of Generalised Change Strategies for Pursuing Better HDR, Using the ToC Model</w:t>
       </w:r>
     </w:p>
-    <w:bookmarkEnd w:id="33"/>
-    <w:bookmarkStart w:id="34" w:name="figures-in-appendix-c"/>
+    <w:bookmarkEnd w:id="34"/>
+    <w:bookmarkStart w:id="43" w:name="X1117dbc5a8a04e46a1fd7d0e9789468571305a2"/>
     <w:p>
       <w:pPr>
         <w:pStyle w:val="Heading3"/>
       </w:pPr>
       <w:r>
-        <w:t xml:space="preserve">Figures in Appendix C</w:t>
-      </w:r>
-    </w:p>
-    <w:p>
-      <w:pPr>
-        <w:pStyle w:val="FirstParagraph"/>
-      </w:pPr>
-      <w:hyperlink w:anchor="figure-C.1">
-        <w:r>
-          <w:rPr>
-            <w:rStyle w:val="Hyperlink"/>
-            <w:bCs/>
-            <w:b/>
-          </w:rPr>
-          <w:t xml:space="preserve">Figure C.1</w:t>
+        <w:t xml:space="preserve">Tables in Additional Reference Information</w:t>
+      </w:r>
+    </w:p>
+    <w:p>
+      <w:pPr>
+        <w:pStyle w:val="CaptionedFigure"/>
+      </w:pPr>
+      <w:bookmarkStart w:id="38" w:name="figure-ARI.1"/>
+      <w:r>
+        <w:drawing>
+          <wp:inline>
+            <wp:extent cx="5334000" cy="2371915"/>
+            <wp:effectExtent b="0" l="0" r="0" t="0"/>
+            <wp:docPr descr="Figure ARI.1: Extract of Sample Scenario Storyboarding Exercise walkthrough" title="" id="36" name="Picture"/>
+            <a:graphic>
+              <a:graphicData uri="http://schemas.openxmlformats.org/drawingml/2006/picture">
+                <pic:pic>
+                  <pic:nvPicPr>
+                    <pic:cNvPr descr="./src/figs/figARI.1-storyboarding-cards.png" id="37" name="Picture"/>
+                    <pic:cNvPicPr>
+                      <a:picLocks noChangeArrowheads="1" noChangeAspect="1"/>
+                    </pic:cNvPicPr>
+                  </pic:nvPicPr>
+                  <pic:blipFill>
+                    <a:blip r:embed="rId35"/>
+                    <a:stretch>
+                      <a:fillRect/>
+                    </a:stretch>
+                  </pic:blipFill>
+                  <pic:spPr bwMode="auto">
+                    <a:xfrm>
+                      <a:off x="0" y="0"/>
+                      <a:ext cx="5334000" cy="2371915"/>
+                    </a:xfrm>
+                    <a:prstGeom prst="rect">
+                      <a:avLst/>
+                    </a:prstGeom>
+                    <a:noFill/>
+                    <a:ln w="9525">
+                      <a:noFill/>
+                      <a:headEnd/>
+                      <a:tailEnd/>
+                    </a:ln>
+                  </pic:spPr>
+                </pic:pic>
+              </a:graphicData>
+            </a:graphic>
+          </wp:inline>
+        </w:drawing>
+      </w:r>
+      <w:bookmarkEnd w:id="38"/>
+    </w:p>
+    <w:p>
+      <w:pPr>
+        <w:pStyle w:val="ImageCaption"/>
+      </w:pPr>
+      <w:r>
+        <w:t xml:space="preserve">Figure ARI.1: Extract of Sample Scenario Storyboarding Exercise walkthrough</w:t>
+      </w:r>
+    </w:p>
+    <w:p>
+      <w:pPr>
+        <w:pStyle w:val="CaptionedFigure"/>
+      </w:pPr>
+      <w:bookmarkStart w:id="42" w:name="figure-ARI.2"/>
+      <w:r>
+        <w:drawing>
+          <wp:inline>
+            <wp:extent cx="5334000" cy="3773229"/>
+            <wp:effectExtent b="0" l="0" r="0" t="0"/>
+            <wp:docPr descr="Figure ARI.2: Example Backing Mat for Storyboard Decks" title="" id="40" name="Picture"/>
+            <a:graphic>
+              <a:graphicData uri="http://schemas.openxmlformats.org/drawingml/2006/picture">
+                <pic:pic>
+                  <pic:nvPicPr>
+                    <pic:cNvPr descr="./src/figs/figARI.2-backing-mat.png" id="41" name="Picture"/>
+                    <pic:cNvPicPr>
+                      <a:picLocks noChangeArrowheads="1" noChangeAspect="1"/>
+                    </pic:cNvPicPr>
+                  </pic:nvPicPr>
+                  <pic:blipFill>
+                    <a:blip r:embed="rId39"/>
+                    <a:stretch>
+                      <a:fillRect/>
+                    </a:stretch>
+                  </pic:blipFill>
+                  <pic:spPr bwMode="auto">
+                    <a:xfrm>
+                      <a:off x="0" y="0"/>
+                      <a:ext cx="5334000" cy="3773229"/>
+                    </a:xfrm>
+                    <a:prstGeom prst="rect">
+                      <a:avLst/>
+                    </a:prstGeom>
+                    <a:noFill/>
+                    <a:ln w="9525">
+                      <a:noFill/>
+                      <a:headEnd/>
+                      <a:tailEnd/>
+                    </a:ln>
+                  </pic:spPr>
+                </pic:pic>
+              </a:graphicData>
+            </a:graphic>
+          </wp:inline>
+        </w:drawing>
+      </w:r>
+      <w:bookmarkEnd w:id="42"/>
+    </w:p>
+    <w:p>
+      <w:pPr>
+        <w:pStyle w:val="ImageCaption"/>
+      </w:pPr>
+      <w:r>
+        <w:t xml:space="preserve">Figure ARI.2: Example Backing Mat for Storyboard Decks</w:t>
+      </w:r>
+    </w:p>
+    <w:p>
+      <w:pPr>
+        <w:pStyle w:val="BodyText"/>
+      </w:pPr>
+      <w:hyperlink w:anchor="figure-ARI.x">
+        <w:r>
+          <w:rPr>
+            <w:rStyle w:val="Hyperlink"/>
+          </w:rPr>
+          <w:t xml:space="preserve">Figure ARI.x</w:t>
         </w:r>
       </w:hyperlink>
       <w:r>
@@ -2576,14 +2489,12 @@
       <w:pPr>
         <w:pStyle w:val="BodyText"/>
       </w:pPr>
-      <w:hyperlink w:anchor="figure-C.2">
-        <w:r>
-          <w:rPr>
-            <w:rStyle w:val="Hyperlink"/>
-            <w:bCs/>
-            <w:b/>
-          </w:rPr>
-          <w:t xml:space="preserve">Figure C.2</w:t>
+      <w:hyperlink w:anchor="figure-ARI.x">
+        <w:r>
+          <w:rPr>
+            <w:rStyle w:val="Hyperlink"/>
+          </w:rPr>
+          <w:t xml:space="preserve">Figure ARI.x</w:t>
         </w:r>
       </w:hyperlink>
       <w:r>
@@ -2597,14 +2508,12 @@
       <w:pPr>
         <w:pStyle w:val="BodyText"/>
       </w:pPr>
-      <w:hyperlink w:anchor="figure-C.3">
-        <w:r>
-          <w:rPr>
-            <w:rStyle w:val="Hyperlink"/>
-            <w:bCs/>
-            <w:b/>
-          </w:rPr>
-          <w:t xml:space="preserve">Figure C.3</w:t>
+      <w:hyperlink w:anchor="figure-ARI.x">
+        <w:r>
+          <w:rPr>
+            <w:rStyle w:val="Hyperlink"/>
+          </w:rPr>
+          <w:t xml:space="preserve">Figure ARI.c</w:t>
         </w:r>
       </w:hyperlink>
       <w:r>
@@ -2614,28 +2523,16 @@
         <w:t xml:space="preserve">- Screenshot from Workflowy During Theme Construction</w:t>
       </w:r>
     </w:p>
-    <w:bookmarkEnd w:id="34"/>
-    <w:bookmarkStart w:id="35" w:name="figures-in-appendix-f"/>
-    <w:p>
-      <w:pPr>
-        <w:pStyle w:val="Heading3"/>
-      </w:pPr>
-      <w:r>
-        <w:t xml:space="preserve">Figures in Appendix F</w:t>
-      </w:r>
-    </w:p>
-    <w:p>
-      <w:pPr>
-        <w:pStyle w:val="FirstParagraph"/>
-      </w:pPr>
-      <w:hyperlink w:anchor="figure-D.1">
-        <w:r>
-          <w:rPr>
-            <w:rStyle w:val="Hyperlink"/>
-            <w:bCs/>
-            <w:b/>
-          </w:rPr>
-          <w:t xml:space="preserve">Figure F.1</w:t>
+    <w:p>
+      <w:pPr>
+        <w:pStyle w:val="BodyText"/>
+      </w:pPr>
+      <w:hyperlink w:anchor="figure-ARI.x">
+        <w:r>
+          <w:rPr>
+            <w:rStyle w:val="Hyperlink"/>
+          </w:rPr>
+          <w:t xml:space="preserve">Figure ARI.x</w:t>
         </w:r>
       </w:hyperlink>
       <w:r>
@@ -2652,10 +2549,10 @@
         </w:pict>
       </w:r>
     </w:p>
-    <w:bookmarkEnd w:id="35"/>
-    <w:bookmarkEnd w:id="36"/>
-    <w:bookmarkEnd w:id="37"/>
-    <w:bookmarkStart w:id="42" w:name="bibliography"/>
+    <w:bookmarkEnd w:id="43"/>
+    <w:bookmarkEnd w:id="44"/>
+    <w:bookmarkEnd w:id="45"/>
+    <w:bookmarkStart w:id="50" w:name="bibliography"/>
     <w:p>
       <w:pPr>
         <w:pStyle w:val="Heading1"/>
@@ -2664,8 +2561,8 @@
         <w:t xml:space="preserve">Bibliography</w:t>
       </w:r>
     </w:p>
-    <w:bookmarkStart w:id="41" w:name="refs"/>
-    <w:bookmarkStart w:id="38" w:name="ref-bowyer2022gdpr"/>
+    <w:bookmarkStart w:id="49" w:name="refs"/>
+    <w:bookmarkStart w:id="46" w:name="ref-bowyer2022gdpr"/>
     <w:p>
       <w:pPr>
         <w:pStyle w:val="Bibliography"/>
@@ -2712,8 +2609,8 @@
         <w:t xml:space="preserve">.</w:t>
       </w:r>
     </w:p>
-    <w:bookmarkEnd w:id="38"/>
-    <w:bookmarkStart w:id="40" w:name="ref-marshall2020"/>
+    <w:bookmarkEnd w:id="46"/>
+    <w:bookmarkStart w:id="48" w:name="ref-marshall2020"/>
     <w:p>
       <w:pPr>
         <w:pStyle w:val="Bibliography"/>
@@ -2733,7 +2630,7 @@
       <w:r>
         <w:t xml:space="preserve"> </w:t>
       </w:r>
-      <w:hyperlink r:id="rId39">
+      <w:hyperlink r:id="rId47">
         <w:r>
           <w:rPr>
             <w:rStyle w:val="Hyperlink"/>
@@ -2745,9 +2642,9 @@
         <w:t xml:space="preserve">.</w:t>
       </w:r>
     </w:p>
-    <w:bookmarkEnd w:id="40"/>
-    <w:bookmarkEnd w:id="41"/>
-    <w:bookmarkEnd w:id="42"/>
+    <w:bookmarkEnd w:id="48"/>
+    <w:bookmarkEnd w:id="49"/>
+    <w:bookmarkEnd w:id="50"/>
     <w:sectPr/>
   </w:body>
 </w:document>

</xml_diff>